<commit_message>
addded praktice, annon, tz
</commit_message>
<xml_diff>
--- a/final/спич.docx
+++ b/final/спич.docx
@@ -1,6 +1,6 @@
 
 <file path=word/document.xml><?xml version="1.0" encoding="utf-8"?>
-<w:document xmlns:wpc="http://schemas.microsoft.com/office/word/2010/wordprocessingCanvas" xmlns:cx="http://schemas.microsoft.com/office/drawing/2014/chartex" xmlns:cx1="http://schemas.microsoft.com/office/drawing/2015/9/8/chartex" xmlns:cx2="http://schemas.microsoft.com/office/drawing/2015/10/21/chartex" xmlns:cx3="http://schemas.microsoft.com/office/drawing/2016/5/9/chartex" xmlns:cx4="http://schemas.microsoft.com/office/drawing/2016/5/10/chartex" xmlns:cx5="http://schemas.microsoft.com/office/drawing/2016/5/11/chartex" xmlns:cx6="http://schemas.microsoft.com/office/drawing/2016/5/12/chartex" xmlns:cx7="http://schemas.microsoft.com/office/drawing/2016/5/13/chartex" xmlns:cx8="http://schemas.microsoft.com/office/drawing/2016/5/14/chartex" xmlns:mc="http://schemas.openxmlformats.org/markup-compatibility/2006" xmlns:aink="http://schemas.microsoft.com/office/drawing/2016/ink" xmlns:am3d="http://schemas.microsoft.com/office/drawing/2017/model3d" xmlns:o="urn:schemas-microsoft-com:office:office" xmlns:r="http://schemas.openxmlformats.org/officeDocument/2006/relationships" xmlns:m="http://schemas.openxmlformats.org/officeDocument/2006/math" xmlns:v="urn:schemas-microsoft-com:vml" xmlns:wp14="http://schemas.microsoft.com/office/word/2010/wordprocessingDrawing" xmlns:wp="http://schemas.openxmlformats.org/drawingml/2006/wordprocessingDrawing" xmlns:w10="urn:schemas-microsoft-com:office:word" xmlns:w="http://schemas.openxmlformats.org/wordprocessingml/2006/main" xmlns:w14="http://schemas.microsoft.com/office/word/2010/wordml" xmlns:w15="http://schemas.microsoft.com/office/word/2012/wordml" xmlns:w16cid="http://schemas.microsoft.com/office/word/2016/wordml/cid" xmlns:w16se="http://schemas.microsoft.com/office/word/2015/wordml/symex" xmlns:wpg="http://schemas.microsoft.com/office/word/2010/wordprocessingGroup" xmlns:wpi="http://schemas.microsoft.com/office/word/2010/wordprocessingInk" xmlns:wne="http://schemas.microsoft.com/office/word/2006/wordml" xmlns:wps="http://schemas.microsoft.com/office/word/2010/wordprocessingShape" mc:Ignorable="w14 w15 w16se w16cid wp14">
+<w:document xmlns:wpc="http://schemas.microsoft.com/office/word/2010/wordprocessingCanvas" xmlns:mc="http://schemas.openxmlformats.org/markup-compatibility/2006" xmlns:o="urn:schemas-microsoft-com:office:office" xmlns:r="http://schemas.openxmlformats.org/officeDocument/2006/relationships" xmlns:m="http://schemas.openxmlformats.org/officeDocument/2006/math" xmlns:v="urn:schemas-microsoft-com:vml" xmlns:wp14="http://schemas.microsoft.com/office/word/2010/wordprocessingDrawing" xmlns:wp="http://schemas.openxmlformats.org/drawingml/2006/wordprocessingDrawing" xmlns:w10="urn:schemas-microsoft-com:office:word" xmlns:w="http://schemas.openxmlformats.org/wordprocessingml/2006/main" xmlns:w14="http://schemas.microsoft.com/office/word/2010/wordml" xmlns:w15="http://schemas.microsoft.com/office/word/2012/wordml" xmlns:wpg="http://schemas.microsoft.com/office/word/2010/wordprocessingGroup" xmlns:wpi="http://schemas.microsoft.com/office/word/2010/wordprocessingInk" xmlns:wne="http://schemas.microsoft.com/office/word/2006/wordml" xmlns:wps="http://schemas.microsoft.com/office/word/2010/wordprocessingShape" mc:Ignorable="w14 w15 wp14">
   <w:body>
     <w:p>
       <w:r>
@@ -81,16 +81,7 @@
     </w:p>
     <w:p>
       <w:r>
-        <w:t xml:space="preserve">Выполнив обзор существующих технических решений, </w:t>
-      </w:r>
-      <w:r>
-        <w:t xml:space="preserve">был сделан </w:t>
-      </w:r>
-      <w:r>
-        <w:t>вывод, что большинство решений не подходят для данного технического задания</w:t>
-      </w:r>
-      <w:r>
-        <w:t>, поэтому принято решение создать данную систему, отвечающую параметрам технического задания.</w:t>
+        <w:t>Выполнив обзор существующих технических решений, был сделан вывод, что большинство решений не подходят для данного технического задания, поэтому принято решение создать данную систему, отвечающую параметрам технического задания.</w:t>
       </w:r>
     </w:p>
     <w:p>
@@ -136,82 +127,58 @@
     </w:p>
     <w:p>
       <w:r>
-        <w:t xml:space="preserve">Источником питания (ИП) является сеть 220 В 50 Гц. К ней подключен блок питания (БП), от которого питаются остальные элементы системы, Контроллер (К) и Оптический инкрементальный датчик (ОИД).  </w:t>
+        <w:t>Источником питания (ИП) является сеть 220 В 50 Гц. К ней подключен блок питания (БП), от которого питаются остальные элементы системы, Контроллер (К) и Оптический инкрементальный датчик (ОИД).  Пьезодвигатель (ПД) управляется усиленным высоковольтным усилителем (ВВУ) сигналом микроконтроллера (МК), со встроенными ЦАП и АЦП, находящемся в контроллере (К). Любое угловое перемещение пьезодвигателя отслеживает оптический инкрементальный датчик. Данные об угловом перемещении с оптического инкрементального датчика поступают на микроконтроллер</w:t>
+      </w:r>
+    </w:p>
+    <w:p>
+      <w:r>
+        <w:rPr>
+          <w:b/>
+        </w:rPr>
+        <w:t xml:space="preserve">5. </w:t>
+      </w:r>
+      <w:r>
+        <w:t xml:space="preserve">Для </w:t>
+      </w:r>
+      <w:r>
+        <w:t xml:space="preserve">реализации данной системы был выбран пьезодвигатель </w:t>
+      </w:r>
+      <w:r>
+        <w:rPr>
+          <w:lang w:val="en-US"/>
+        </w:rPr>
+        <w:t>RSPA</w:t>
+      </w:r>
+      <w:r>
+        <w:t>30</w:t>
+      </w:r>
+      <w:r>
+        <w:rPr>
+          <w:lang w:val="en-US"/>
+        </w:rPr>
+        <w:t>XS</w:t>
+      </w:r>
+      <w:r>
+        <w:t xml:space="preserve"> </w:t>
+      </w:r>
+      <w:r>
+        <w:t xml:space="preserve">компании </w:t>
       </w:r>
       <w:proofErr w:type="spellStart"/>
       <w:r>
-        <w:t>Пьезодвигатель</w:t>
+        <w:rPr>
+          <w:lang w:val="en-US"/>
+        </w:rPr>
+        <w:t>Cerdat</w:t>
       </w:r>
       <w:proofErr w:type="spellEnd"/>
       <w:r>
-        <w:t xml:space="preserve"> (ПД) управляется усиленным высоковольтным усилителем (ВВУ) сигналом микроконтроллера (МК), со встроенными ЦАП и АЦП, находящемся в контроллере (К). Любое угловое перемещение </w:t>
-      </w:r>
-      <w:proofErr w:type="spellStart"/>
-      <w:r>
-        <w:t>пьезодвигателя</w:t>
-      </w:r>
-      <w:proofErr w:type="spellEnd"/>
-      <w:r>
-        <w:t xml:space="preserve"> отслеживает оптический инкрементальный датчик. Данные об угловом перемещении с оптического инкрементального датчика поступают на микроконтроллер</w:t>
-      </w:r>
-    </w:p>
-    <w:p>
-      <w:r>
-        <w:rPr>
-          <w:b/>
-        </w:rPr>
-        <w:t xml:space="preserve">5. </w:t>
-      </w:r>
-      <w:r>
-        <w:t xml:space="preserve">Для </w:t>
-      </w:r>
-      <w:r>
-        <w:t xml:space="preserve">реализации данной системы был выбран </w:t>
-      </w:r>
-      <w:proofErr w:type="spellStart"/>
-      <w:r>
-        <w:t>пьезодвигатель</w:t>
-      </w:r>
-      <w:proofErr w:type="spellEnd"/>
-      <w:r>
         <w:t xml:space="preserve"> </w:t>
       </w:r>
       <w:r>
         <w:rPr>
           <w:lang w:val="en-US"/>
         </w:rPr>
-        <w:t>RSPA</w:t>
-      </w:r>
-      <w:r>
-        <w:t>30</w:t>
-      </w:r>
-      <w:r>
-        <w:rPr>
-          <w:lang w:val="en-US"/>
-        </w:rPr>
-        <w:t>XS</w:t>
-      </w:r>
-      <w:r>
-        <w:t xml:space="preserve"> </w:t>
-      </w:r>
-      <w:r>
-        <w:t xml:space="preserve">компании </w:t>
-      </w:r>
-      <w:proofErr w:type="spellStart"/>
-      <w:r>
-        <w:rPr>
-          <w:lang w:val="en-US"/>
-        </w:rPr>
-        <w:t>Cerdat</w:t>
-      </w:r>
-      <w:proofErr w:type="spellEnd"/>
-      <w:r>
-        <w:t xml:space="preserve"> </w:t>
-      </w:r>
-      <w:r>
-        <w:rPr>
-          <w:lang w:val="en-US"/>
-        </w:rPr>
         <w:t>Technologies</w:t>
       </w:r>
       <w:r>
@@ -249,84 +216,22 @@
         <w:t xml:space="preserve"> </w:t>
       </w:r>
       <w:r>
-        <w:t xml:space="preserve">Рассмотрим схему, которая описывает шаг </w:t>
-      </w:r>
-      <w:proofErr w:type="spellStart"/>
-      <w:r>
-        <w:t>пьезодвигателя</w:t>
-      </w:r>
-      <w:proofErr w:type="spellEnd"/>
-      <w:r>
-        <w:t>.</w:t>
-      </w:r>
-    </w:p>
-    <w:p>
-      <w:r>
-        <w:t xml:space="preserve">При подаче сигнала, длина </w:t>
-      </w:r>
-      <w:proofErr w:type="spellStart"/>
-      <w:r>
-        <w:t>пьезоэлемента</w:t>
-      </w:r>
-      <w:proofErr w:type="spellEnd"/>
-      <w:r>
-        <w:t xml:space="preserve"> (1) начинает меняться. Усиливающая изменения длины </w:t>
-      </w:r>
-      <w:proofErr w:type="spellStart"/>
-      <w:r>
-        <w:t>пьезоэлемента</w:t>
-      </w:r>
-      <w:proofErr w:type="spellEnd"/>
-      <w:r>
-        <w:t xml:space="preserve"> конструкция (3) воздействует на корпус двигателя (5), тем самым поворачивая ротор (2) на определенный угол</w:t>
-      </w:r>
-      <w:r>
-        <w:t xml:space="preserve"> альфа</w:t>
-      </w:r>
-      <w:r>
-        <w:t xml:space="preserve">. Когда длина </w:t>
-      </w:r>
-      <w:proofErr w:type="spellStart"/>
-      <w:r>
-        <w:t>пьезоэлемента</w:t>
-      </w:r>
-      <w:proofErr w:type="spellEnd"/>
-      <w:r>
-        <w:t xml:space="preserve"> начинает опять меняться инерционный механизм (4) будет контролировать, чтобы ротор не вернулся в первоначальное положение, тем самым после каждого изменения длины </w:t>
-      </w:r>
-      <w:proofErr w:type="spellStart"/>
-      <w:r>
-        <w:t>пьезоэлемента</w:t>
-      </w:r>
-      <w:proofErr w:type="spellEnd"/>
-      <w:r>
-        <w:t xml:space="preserve"> ротор будет поворачиваться на определенный угол, "шагать". </w:t>
-      </w:r>
-    </w:p>
-    <w:p>
-      <w:r>
-        <w:t xml:space="preserve">Также </w:t>
-      </w:r>
-      <w:proofErr w:type="spellStart"/>
-      <w:r>
-        <w:t>пьезодвигатель</w:t>
-      </w:r>
-      <w:proofErr w:type="spellEnd"/>
-      <w:r>
-        <w:t xml:space="preserve"> таким способом может поворачиваться на полный угол.</w:t>
-      </w:r>
-    </w:p>
-    <w:p>
-      <w:r>
-        <w:t>Из рисунка (</w:t>
-      </w:r>
-      <w:proofErr w:type="gramStart"/>
-      <w:r>
-        <w:t>второго )</w:t>
-      </w:r>
-      <w:proofErr w:type="gramEnd"/>
-      <w:r>
-        <w:t xml:space="preserve"> видно, </w:t>
+        <w:t>Рассмотрим схему, которая описывает шаг пьезодвигателя.</w:t>
+      </w:r>
+    </w:p>
+    <w:p>
+      <w:r>
+        <w:t xml:space="preserve">При подаче сигнала, длина пьезоэлемента (1) начинает меняться. Усиливающая изменения длины пьезоэлемента конструкция (3) воздействует на корпус двигателя (5), тем самым поворачивая ротор (2) на определенный угол альфа. Когда длина пьезоэлемента начинает опять меняться инерционный механизм (4) будет контролировать, чтобы ротор не вернулся в первоначальное положение, тем самым после каждого изменения длины пьезоэлемента ротор будет поворачиваться на определенный угол, "шагать". </w:t>
+      </w:r>
+    </w:p>
+    <w:p>
+      <w:r>
+        <w:t>Также пьезодвигатель таким способом может поворачиваться на полный угол.</w:t>
+      </w:r>
+    </w:p>
+    <w:p>
+      <w:r>
+        <w:t xml:space="preserve">Из рисунка (второго ) видно, </w:t>
       </w:r>
       <w:r>
         <w:t xml:space="preserve">что для поворота ротора на </w:t>
@@ -352,11 +257,7 @@
         <w:t xml:space="preserve"> </w:t>
       </w:r>
       <w:r>
-        <w:t xml:space="preserve">В ходе дипломной работы была смоделирована математическая модель </w:t>
-      </w:r>
-      <w:proofErr w:type="spellStart"/>
-      <w:r>
-        <w:t>пьез</w:t>
+        <w:t>В ходе дипломной работы была смоделирована математическая модель пьез</w:t>
       </w:r>
       <w:r>
         <w:t>о</w:t>
@@ -364,130 +265,23 @@
       <w:r>
         <w:t>двигателя</w:t>
       </w:r>
-      <w:proofErr w:type="spellEnd"/>
-      <w:r>
-        <w:t xml:space="preserve">, а также выведена передаточная функция, которая описывает </w:t>
-      </w:r>
-      <w:proofErr w:type="spellStart"/>
-      <w:r>
-        <w:t>реацию</w:t>
-      </w:r>
-      <w:proofErr w:type="spellEnd"/>
-      <w:r>
-        <w:t xml:space="preserve"> </w:t>
-      </w:r>
-      <w:proofErr w:type="spellStart"/>
-      <w:r>
-        <w:t>пьезодвигателя</w:t>
-      </w:r>
-      <w:proofErr w:type="spellEnd"/>
-      <w:r>
-        <w:t xml:space="preserve"> на </w:t>
-      </w:r>
-      <w:proofErr w:type="spellStart"/>
-      <w:r>
-        <w:t>входяхий</w:t>
-      </w:r>
-      <w:proofErr w:type="spellEnd"/>
-      <w:r>
-        <w:t xml:space="preserve"> сигнал.</w:t>
-      </w:r>
-    </w:p>
-    <w:p>
-      <w:proofErr w:type="spellStart"/>
-      <w:r>
-        <w:t>Ku</w:t>
-      </w:r>
-      <w:proofErr w:type="spellEnd"/>
-      <w:r>
-        <w:t xml:space="preserve"> -</w:t>
-      </w:r>
-      <w:r>
-        <w:t xml:space="preserve"> коэффициент усиления;</w:t>
-      </w:r>
-      <w:r>
-        <w:t xml:space="preserve"> </w:t>
-      </w:r>
-      <w:proofErr w:type="spellStart"/>
-      <w:r>
-        <w:t>U</w:t>
-      </w:r>
-      <w:r>
-        <w:t>pm</w:t>
-      </w:r>
-      <w:proofErr w:type="spellEnd"/>
-      <w:r>
-        <w:t xml:space="preserve"> - максимальное напряжение ПД;</w:t>
-      </w:r>
-      <w:r>
-        <w:t xml:space="preserve"> </w:t>
-      </w:r>
-      <w:proofErr w:type="spellStart"/>
-      <w:r>
-        <w:t>Um</w:t>
-      </w:r>
-      <w:proofErr w:type="spellEnd"/>
-      <w:r>
-        <w:t xml:space="preserve"> - максимальное напряжение управления;</w:t>
-      </w:r>
-      <w:r>
-        <w:t xml:space="preserve"> </w:t>
-      </w:r>
-      <w:proofErr w:type="spellStart"/>
-      <w:r>
-        <w:t>Tu</w:t>
-      </w:r>
-      <w:proofErr w:type="spellEnd"/>
-      <w:r>
-        <w:t xml:space="preserve"> - Постоянная времени ВВУ; R - Выходное сопротивление </w:t>
-      </w:r>
-      <w:proofErr w:type="gramStart"/>
-      <w:r>
-        <w:t>ВВУ;C</w:t>
-      </w:r>
-      <w:proofErr w:type="gramEnd"/>
-      <w:r>
-        <w:t xml:space="preserve"> - емкость ПД; </w:t>
-      </w:r>
-      <w:proofErr w:type="spellStart"/>
-      <w:r>
-        <w:t>Cp</w:t>
-      </w:r>
-      <w:proofErr w:type="spellEnd"/>
-      <w:r>
-        <w:t xml:space="preserve"> - коэффициент упругости;</w:t>
-      </w:r>
-      <w:r>
-        <w:t xml:space="preserve"> </w:t>
-      </w:r>
-      <w:r>
-        <w:t>KO - коэффициент обратного пьезоэффекта;</w:t>
-      </w:r>
-      <w:r>
-        <w:t xml:space="preserve"> </w:t>
-      </w:r>
-      <w:proofErr w:type="spellStart"/>
-      <w:r>
-        <w:t>Up</w:t>
-      </w:r>
-      <w:proofErr w:type="spellEnd"/>
-      <w:r>
-        <w:t xml:space="preserve"> - </w:t>
+      <w:r>
+        <w:t>, а также выведена передаточная функция, которая описывает реацию пьезодвигателя на входяхий сигнал.</w:t>
+      </w:r>
+    </w:p>
+    <w:p>
+      <w:r>
+        <w:t xml:space="preserve">Ku - коэффициент усиления; Upm - максимальное напряжение ПД; Um - максимальное напряжение управления; Tu - Постоянная времени ВВУ; R - Выходное сопротивление ВВУ;C - емкость ПД; Cp - коэффициент упругости; KO - коэффициент обратного пьезоэффекта; Up - </w:t>
       </w:r>
       <w:r>
         <w:lastRenderedPageBreak/>
-        <w:t>напряжение на электродах ПД; m - масса перемещаемой нагрузки;</w:t>
-      </w:r>
-      <w:r>
-        <w:t xml:space="preserve"> </w:t>
-      </w:r>
-      <w:proofErr w:type="spellStart"/>
-      <w:r>
-        <w:t>Kd</w:t>
-      </w:r>
-      <w:proofErr w:type="spellEnd"/>
-      <w:r>
-        <w:t xml:space="preserve"> - коэффициент демпфирования.</w:t>
+        <w:t>напряжение на электродах ПД; m - масса перемещаемой нагрузки; Kd - коэффициент демпфирования</w:t>
+      </w:r>
+      <w:r>
+        <w:t xml:space="preserve">, </w:t>
+      </w:r>
+      <w:r>
+        <w:t>Тм – механичская постоянная времени, равная отношения массы к коэфициенту упрогусти.</w:t>
       </w:r>
     </w:p>
     <w:p>
@@ -504,23 +298,7 @@
         <w:t xml:space="preserve"> </w:t>
       </w:r>
       <w:r>
-        <w:t xml:space="preserve">На слайде 9 приведена полная схема схема моделирования </w:t>
-      </w:r>
-      <w:proofErr w:type="spellStart"/>
-      <w:r>
-        <w:t>пьезодвигателя</w:t>
-      </w:r>
-      <w:proofErr w:type="spellEnd"/>
-      <w:r>
-        <w:t xml:space="preserve"> в программе </w:t>
-      </w:r>
-      <w:proofErr w:type="spellStart"/>
-      <w:r>
-        <w:t>матлаб</w:t>
-      </w:r>
-      <w:proofErr w:type="spellEnd"/>
-      <w:r>
-        <w:t>.</w:t>
+        <w:t>На слайде 9 приведена полная схема схема моделирования пьезодвигателя в программе матлаб.</w:t>
       </w:r>
     </w:p>
     <w:p>
@@ -537,86 +315,41 @@
         <w:t xml:space="preserve"> </w:t>
       </w:r>
       <w:r>
-        <w:t xml:space="preserve"> На слайде 10 представлен переходной процесс </w:t>
-      </w:r>
-      <w:proofErr w:type="spellStart"/>
-      <w:r>
-        <w:t>пьезодвигателя</w:t>
-      </w:r>
-      <w:proofErr w:type="spellEnd"/>
-      <w:r>
+        <w:t xml:space="preserve"> На слайде 10 представлен переходной процесс пьезодвигателя. </w:t>
+      </w:r>
+      <w:r>
+        <w:t>Полученное значение полностью удовлетворяет поставленному в техническом задании, а также повторяет заявленное значение шага в технической характеристике.</w:t>
+      </w:r>
+      <w:r>
+        <w:t xml:space="preserve"> Так как перерегулировин переходного процесса достаточно велико, ссинтезируем регулятор для сглаживания переходной функции.</w:t>
+      </w:r>
+    </w:p>
+    <w:p>
+      <w:r>
+        <w:t xml:space="preserve">В качестве регулятора был выбран ПИД регулятор. Коэффициенты к нему подбирались с помощью теормемы циглера никельса. </w:t>
+      </w:r>
+    </w:p>
+    <w:p>
+      <w:r>
+        <w:rPr>
+          <w:b/>
+        </w:rPr>
+        <w:t>11</w:t>
+      </w:r>
+      <w:r>
+        <w:rPr>
+          <w:b/>
+        </w:rPr>
         <w:t xml:space="preserve">. </w:t>
       </w:r>
       <w:r>
-        <w:t>Полученное значение полностью удовлетворяет поставленному в техническом задании, а также повторяет заявленное значение шага в технической характеристике.</w:t>
-      </w:r>
-      <w:r>
-        <w:t xml:space="preserve"> Так как </w:t>
-      </w:r>
-      <w:proofErr w:type="spellStart"/>
-      <w:r>
-        <w:t>перерегулировин</w:t>
-      </w:r>
-      <w:proofErr w:type="spellEnd"/>
-      <w:r>
-        <w:t xml:space="preserve"> переходного процесса достаточно велико, </w:t>
-      </w:r>
-      <w:proofErr w:type="spellStart"/>
-      <w:r>
-        <w:t>ссинтезируем</w:t>
-      </w:r>
-      <w:proofErr w:type="spellEnd"/>
-      <w:r>
-        <w:t xml:space="preserve"> регулятор для сглаживания переходной функции.</w:t>
-      </w:r>
-    </w:p>
-    <w:p>
-      <w:r>
-        <w:t xml:space="preserve">В качестве регулятора был выбран ПИД регулятор. Коэффициенты к нему подбирались с помощью </w:t>
-      </w:r>
-      <w:proofErr w:type="spellStart"/>
-      <w:r>
-        <w:t>теормемы</w:t>
-      </w:r>
-      <w:proofErr w:type="spellEnd"/>
-      <w:r>
-        <w:t xml:space="preserve"> </w:t>
-      </w:r>
-      <w:proofErr w:type="spellStart"/>
-      <w:r>
-        <w:t>циглера</w:t>
-      </w:r>
-      <w:proofErr w:type="spellEnd"/>
-      <w:r>
-        <w:t xml:space="preserve"> </w:t>
-      </w:r>
-      <w:proofErr w:type="spellStart"/>
-      <w:r>
-        <w:t>никельса</w:t>
-      </w:r>
-      <w:proofErr w:type="spellEnd"/>
-      <w:r>
-        <w:t xml:space="preserve">. </w:t>
-      </w:r>
-    </w:p>
-    <w:p>
-      <w:r>
-        <w:rPr>
-          <w:b/>
-        </w:rPr>
-        <w:t>11</w:t>
-      </w:r>
-      <w:r>
-        <w:rPr>
-          <w:b/>
-        </w:rPr>
-        <w:t xml:space="preserve">. </w:t>
-      </w:r>
-      <w:r>
         <w:t>На</w:t>
       </w:r>
       <w:r>
-        <w:t xml:space="preserve"> слайде 11 вы можете увидеть, как изменился переходной процесс функции с регулятором.</w:t>
+        <w:t xml:space="preserve"> слайде 11 вы можете</w:t>
+      </w:r>
+      <w:r>
+        <w:t xml:space="preserve"> увидеть, как  ведет себя системы в замкнутом систоянии с регулятором и без него. Видно, что без регулятора система неустойчива.</w:t>
       </w:r>
     </w:p>
     <w:p>
@@ -633,85 +366,69 @@
         <w:t xml:space="preserve"> </w:t>
       </w:r>
       <w:r>
-        <w:t>Реализация регулятора будет выполняться на микроконтроллере, поэтому регулятор необходимо перевести в дискретную форму. На слайде 12 представлена схема моделирования системы с дискретным регулятором. Данная схема описывает всю систему прецизионного поворотного стола.</w:t>
-      </w:r>
-    </w:p>
-    <w:p>
-      <w:r>
-        <w:rPr>
-          <w:b/>
-        </w:rPr>
-        <w:t>13.</w:t>
-      </w:r>
-      <w:r>
-        <w:rPr>
-          <w:b/>
-        </w:rPr>
-        <w:t xml:space="preserve"> </w:t>
-      </w:r>
-      <w:r>
-        <w:t xml:space="preserve">На слайде 13 представлен переходной процесс с дискретным регулятором. </w:t>
-      </w:r>
-      <w:r>
-        <w:t>По полученному графику переходного процесса видно, что время переходного процесса = 0.0035 с. Установившееся значение перемещения не изменилось, если убрать коэффиц</w:t>
-      </w:r>
-      <w:r>
-        <w:t>иент усиления оно будет равно 2*10</w:t>
-      </w:r>
-      <w:proofErr w:type="gramStart"/>
-      <w:r>
-        <w:t>^{</w:t>
-      </w:r>
-      <w:proofErr w:type="gramEnd"/>
-      <w:r>
-        <w:t>-3}</w:t>
-      </w:r>
-      <w:r>
-        <w:t>.</w:t>
-      </w:r>
-    </w:p>
-    <w:p>
-      <w:r>
-        <w:t>Система обладает астатизмом первого порядка, следовательно, погрешность работы данной системы равна 0.</w:t>
-      </w:r>
-    </w:p>
-    <w:p>
-      <w:r>
-        <w:rPr>
-          <w:b/>
-        </w:rPr>
-        <w:t>14.</w:t>
-      </w:r>
-      <w:r>
-        <w:rPr>
-          <w:b/>
-        </w:rPr>
-        <w:t xml:space="preserve"> </w:t>
-      </w:r>
-      <w:r>
-        <w:t>В данной работе было произведено проектирование системы управления прецизионным поворотным столом.</w:t>
-      </w:r>
-      <w:r>
-        <w:t xml:space="preserve"> </w:t>
-      </w:r>
-      <w:r>
-        <w:t xml:space="preserve">По результатам моделирования </w:t>
-      </w:r>
-      <w:proofErr w:type="spellStart"/>
-      <w:r>
-        <w:t>пьезодвигателя</w:t>
-      </w:r>
-      <w:proofErr w:type="spellEnd"/>
-      <w:r>
-        <w:t xml:space="preserve"> полученные характеристики синтезированного регулятора удовлетворяют условиям технического задания. Врем</w:t>
-      </w:r>
-      <w:r>
-        <w:t xml:space="preserve">я переходного процесса </w:t>
+        <w:t>Реализация регулятора будет выполняться на микроконтроллере, поэтому ре</w:t>
       </w:r>
       <w:bookmarkStart w:id="0" w:name="_GoBack"/>
       <w:bookmarkEnd w:id="0"/>
       <w:r>
-        <w:t>0.0035с</w:t>
+        <w:t>гулятор необходимо перевести в дискретную форму. На слайде 12 представлена схема моделирования системы с дискретным регулятором. Данная схема описывает всю систему прецизионного поворотного стола.</w:t>
+      </w:r>
+    </w:p>
+    <w:p>
+      <w:r>
+        <w:rPr>
+          <w:b/>
+        </w:rPr>
+        <w:t>13.</w:t>
+      </w:r>
+      <w:r>
+        <w:rPr>
+          <w:b/>
+        </w:rPr>
+        <w:t xml:space="preserve"> </w:t>
+      </w:r>
+      <w:r>
+        <w:t xml:space="preserve">На слайде 13 представлен переходной процесс с дискретным регулятором. </w:t>
+      </w:r>
+      <w:r>
+        <w:t>По полученному графику переходного процесса видно, что время переходного процесса = 0.0035 с. Установившееся значение перемещения не изменилось, если убрать коэффиц</w:t>
+      </w:r>
+      <w:r>
+        <w:t>иент усиления оно будет равно 2*10^{-3}</w:t>
+      </w:r>
+      <w:r>
+        <w:t>.</w:t>
+      </w:r>
+    </w:p>
+    <w:p>
+      <w:r>
+        <w:t>Система обладает астатизмом первого порядка, следовательно, погрешность работы данной системы равна 0.</w:t>
+      </w:r>
+    </w:p>
+    <w:p>
+      <w:r>
+        <w:rPr>
+          <w:b/>
+        </w:rPr>
+        <w:t>14.</w:t>
+      </w:r>
+      <w:r>
+        <w:rPr>
+          <w:b/>
+        </w:rPr>
+        <w:t xml:space="preserve"> </w:t>
+      </w:r>
+      <w:r>
+        <w:t>В данной работе было произведено проектирование системы управления прецизионным поворотным столом.</w:t>
+      </w:r>
+      <w:r>
+        <w:t xml:space="preserve"> </w:t>
+      </w:r>
+      <w:r>
+        <w:t>По результатам моделирования пьезодвигателя полученные характеристики синтезированного регулятора удовлетворяют условиям технического задания. Врем</w:t>
+      </w:r>
+      <w:r>
+        <w:t>я переходного процесса 0.0035с</w:t>
       </w:r>
       <w:r>
         <w:t>.</w:t>
@@ -739,7 +456,7 @@
 </file>
 
 <file path=word/styles.xml><?xml version="1.0" encoding="utf-8"?>
-<w:styles xmlns:mc="http://schemas.openxmlformats.org/markup-compatibility/2006" xmlns:r="http://schemas.openxmlformats.org/officeDocument/2006/relationships" xmlns:w="http://schemas.openxmlformats.org/wordprocessingml/2006/main" xmlns:w14="http://schemas.microsoft.com/office/word/2010/wordml" xmlns:w15="http://schemas.microsoft.com/office/word/2012/wordml" xmlns:w16cid="http://schemas.microsoft.com/office/word/2016/wordml/cid" xmlns:w16se="http://schemas.microsoft.com/office/word/2015/wordml/symex" mc:Ignorable="w14 w15 w16se w16cid">
+<w:styles xmlns:mc="http://schemas.openxmlformats.org/markup-compatibility/2006" xmlns:r="http://schemas.openxmlformats.org/officeDocument/2006/relationships" xmlns:w="http://schemas.openxmlformats.org/wordprocessingml/2006/main" xmlns:w14="http://schemas.microsoft.com/office/word/2010/wordml" xmlns:w15="http://schemas.microsoft.com/office/word/2012/wordml" mc:Ignorable="w14 w15">
   <w:docDefaults>
     <w:rPrDefault>
       <w:rPr>
@@ -755,7 +472,7 @@
       </w:pPr>
     </w:pPrDefault>
   </w:docDefaults>
-  <w:latentStyles w:defLockedState="0" w:defUIPriority="99" w:defSemiHidden="0" w:defUnhideWhenUsed="0" w:defQFormat="0" w:count="375">
+  <w:latentStyles w:defLockedState="0" w:defUIPriority="99" w:defSemiHidden="0" w:defUnhideWhenUsed="0" w:defQFormat="0" w:count="371">
     <w:lsdException w:name="Normal" w:uiPriority="0" w:qFormat="1"/>
     <w:lsdException w:name="heading 1" w:uiPriority="9" w:qFormat="1"/>
     <w:lsdException w:name="heading 2" w:semiHidden="1" w:uiPriority="9" w:unhideWhenUsed="1" w:qFormat="1"/>
@@ -861,6 +578,7 @@
     <w:lsdException w:name="HTML Sample" w:semiHidden="1" w:unhideWhenUsed="1"/>
     <w:lsdException w:name="HTML Typewriter" w:semiHidden="1" w:unhideWhenUsed="1"/>
     <w:lsdException w:name="HTML Variable" w:semiHidden="1" w:unhideWhenUsed="1"/>
+    <w:lsdException w:name="Normal Table" w:semiHidden="1" w:unhideWhenUsed="1"/>
     <w:lsdException w:name="annotation subject" w:semiHidden="1" w:unhideWhenUsed="1"/>
     <w:lsdException w:name="No List" w:semiHidden="1" w:unhideWhenUsed="1"/>
     <w:lsdException w:name="Outline List 1" w:semiHidden="1" w:unhideWhenUsed="1"/>
@@ -907,8 +625,10 @@
     <w:lsdException w:name="Table Subtle 2" w:semiHidden="1" w:unhideWhenUsed="1"/>
     <w:lsdException w:name="Table Web 1" w:semiHidden="1" w:unhideWhenUsed="1"/>
     <w:lsdException w:name="Table Web 2" w:semiHidden="1" w:unhideWhenUsed="1"/>
+    <w:lsdException w:name="Table Web 3" w:semiHidden="1" w:unhideWhenUsed="1"/>
     <w:lsdException w:name="Balloon Text" w:semiHidden="1" w:unhideWhenUsed="1"/>
     <w:lsdException w:name="Table Grid" w:uiPriority="39"/>
+    <w:lsdException w:name="Table Theme" w:semiHidden="1" w:unhideWhenUsed="1"/>
     <w:lsdException w:name="Placeholder Text" w:semiHidden="1"/>
     <w:lsdException w:name="No Spacing" w:uiPriority="1" w:qFormat="1"/>
     <w:lsdException w:name="Light Shading" w:uiPriority="60"/>
@@ -1124,22 +844,18 @@
     <w:lsdException w:name="List Table 5 Dark Accent 6" w:uiPriority="50"/>
     <w:lsdException w:name="List Table 6 Colorful Accent 6" w:uiPriority="51"/>
     <w:lsdException w:name="List Table 7 Colorful Accent 6" w:uiPriority="52"/>
-    <w:lsdException w:name="Mention" w:semiHidden="1" w:unhideWhenUsed="1"/>
-    <w:lsdException w:name="Smart Hyperlink" w:semiHidden="1" w:unhideWhenUsed="1"/>
-    <w:lsdException w:name="Hashtag" w:semiHidden="1" w:unhideWhenUsed="1"/>
-    <w:lsdException w:name="Unresolved Mention" w:semiHidden="1" w:unhideWhenUsed="1"/>
   </w:latentStyles>
-  <w:style w:type="paragraph" w:default="1" w:styleId="a">
+  <w:style w:type="paragraph" w:default="1" w:styleId="Normal">
     <w:name w:val="Normal"/>
     <w:qFormat/>
   </w:style>
-  <w:style w:type="character" w:default="1" w:styleId="a0">
+  <w:style w:type="character" w:default="1" w:styleId="DefaultParagraphFont">
     <w:name w:val="Default Paragraph Font"/>
     <w:uiPriority w:val="1"/>
     <w:semiHidden/>
     <w:unhideWhenUsed/>
   </w:style>
-  <w:style w:type="table" w:default="1" w:styleId="a1">
+  <w:style w:type="table" w:default="1" w:styleId="TableNormal">
     <w:name w:val="Normal Table"/>
     <w:uiPriority w:val="99"/>
     <w:semiHidden/>
@@ -1154,15 +870,15 @@
       </w:tblCellMar>
     </w:tblPr>
   </w:style>
-  <w:style w:type="numbering" w:default="1" w:styleId="a2">
+  <w:style w:type="numbering" w:default="1" w:styleId="NoList">
     <w:name w:val="No List"/>
     <w:uiPriority w:val="99"/>
     <w:semiHidden/>
     <w:unhideWhenUsed/>
   </w:style>
-  <w:style w:type="paragraph" w:styleId="a3">
+  <w:style w:type="paragraph" w:styleId="ListParagraph">
     <w:name w:val="List Paragraph"/>
-    <w:basedOn w:val="a"/>
+    <w:basedOn w:val="Normal"/>
     <w:uiPriority w:val="34"/>
     <w:qFormat/>
     <w:rsid w:val="001E2B8D"/>

</xml_diff>

<commit_message>
added discrete in pres and fixed speech
</commit_message>
<xml_diff>
--- a/final/спич.docx
+++ b/final/спич.docx
@@ -1,10 +1,9 @@
 
 <file path=word/document.xml><?xml version="1.0" encoding="utf-8"?>
-<w:document xmlns:o="urn:schemas-microsoft-com:office:office" xmlns:r="http://schemas.openxmlformats.org/officeDocument/2006/relationships" xmlns:v="urn:schemas-microsoft-com:vml" xmlns:w="http://schemas.openxmlformats.org/wordprocessingml/2006/main" xmlns:w10="urn:schemas-microsoft-com:office:word" xmlns:wp="http://schemas.openxmlformats.org/drawingml/2006/wordprocessingDrawing" xmlns:wps="http://schemas.microsoft.com/office/word/2010/wordprocessingShape" xmlns:wpg="http://schemas.microsoft.com/office/word/2010/wordprocessingGroup" xmlns:mc="http://schemas.openxmlformats.org/markup-compatibility/2006" xmlns:wp14="http://schemas.microsoft.com/office/word/2010/wordprocessingDrawing" xmlns:w14="http://schemas.microsoft.com/office/word/2010/wordml" mc:Ignorable="w14 wp14">
+<w:document xmlns:wpc="http://schemas.microsoft.com/office/word/2010/wordprocessingCanvas" xmlns:mc="http://schemas.openxmlformats.org/markup-compatibility/2006" xmlns:o="urn:schemas-microsoft-com:office:office" xmlns:r="http://schemas.openxmlformats.org/officeDocument/2006/relationships" xmlns:m="http://schemas.openxmlformats.org/officeDocument/2006/math" xmlns:v="urn:schemas-microsoft-com:vml" xmlns:wp14="http://schemas.microsoft.com/office/word/2010/wordprocessingDrawing" xmlns:wp="http://schemas.openxmlformats.org/drawingml/2006/wordprocessingDrawing" xmlns:w10="urn:schemas-microsoft-com:office:word" xmlns:w="http://schemas.openxmlformats.org/wordprocessingml/2006/main" xmlns:w14="http://schemas.microsoft.com/office/word/2010/wordml" xmlns:w15="http://schemas.microsoft.com/office/word/2012/wordml" xmlns:wpg="http://schemas.microsoft.com/office/word/2010/wordprocessingGroup" xmlns:wpi="http://schemas.microsoft.com/office/word/2010/wordprocessingInk" xmlns:wne="http://schemas.microsoft.com/office/word/2006/wordml" xmlns:wps="http://schemas.microsoft.com/office/word/2010/wordprocessingShape" mc:Ignorable="w14 w15 wp14">
   <w:body>
     <w:p>
       <w:pPr>
-        <w:pStyle w:val="Normal"/>
         <w:rPr>
           <w:sz w:val="21"/>
           <w:szCs w:val="21"/>
@@ -28,37 +27,21 @@
     </w:p>
     <w:p>
       <w:pPr>
-        <w:pStyle w:val="Normal"/>
-        <w:rPr>
-          <w:sz w:val="21"/>
-          <w:szCs w:val="21"/>
-        </w:rPr>
-      </w:pPr>
-      <w:r>
-        <w:rPr>
-          <w:sz w:val="21"/>
-          <w:szCs w:val="21"/>
-        </w:rPr>
-        <w:t xml:space="preserve">Меня зовут Уткин Игорь. </w:t>
-      </w:r>
-      <w:r>
-        <w:rPr>
-          <w:sz w:val="21"/>
-          <w:szCs w:val="21"/>
-        </w:rPr>
-        <w:t>Я студент группы Р3440</w:t>
-      </w:r>
-      <w:r>
-        <w:rPr>
-          <w:sz w:val="21"/>
-          <w:szCs w:val="21"/>
-        </w:rPr>
-        <w:t>. Тема моей выпускной квалификационной работы – разработка системы управления прецизионным поворотным столом.</w:t>
-      </w:r>
-    </w:p>
-    <w:p>
-      <w:pPr>
-        <w:pStyle w:val="Normal"/>
+        <w:rPr>
+          <w:sz w:val="21"/>
+          <w:szCs w:val="21"/>
+        </w:rPr>
+      </w:pPr>
+      <w:r>
+        <w:rPr>
+          <w:sz w:val="21"/>
+          <w:szCs w:val="21"/>
+        </w:rPr>
+        <w:t>Меня зовут Уткин Игорь. Я студент группы Р3440. Тема моей выпускной квалификационной работы – разработка системы управления прецизионным поворотным столом.</w:t>
+      </w:r>
+    </w:p>
+    <w:p>
+      <w:pPr>
         <w:rPr>
           <w:sz w:val="21"/>
           <w:szCs w:val="21"/>
@@ -77,19 +60,18 @@
           <w:sz w:val="21"/>
           <w:szCs w:val="21"/>
         </w:rPr>
-        <w:t xml:space="preserve"> Задачей системы управления прецизионным поворотным столом является точный поворот прецизионного стола на определенный угол для правильной обработки. От того, насколько точно повернется прецизионный стол, зависит качество изготавливаемого изделия. Например, для того чтобы придать драгоценному камню правильную форму, нужно, поворачивая на определенный угол, с высокой точностью его обра</w:t>
-      </w:r>
-      <w:r>
-        <w:rPr>
-          <w:sz w:val="21"/>
-          <w:szCs w:val="21"/>
-        </w:rPr>
-        <w:t>батывать.</w:t>
-      </w:r>
-    </w:p>
-    <w:p>
-      <w:pPr>
-        <w:pStyle w:val="Normal"/>
+        <w:t xml:space="preserve"> Задачей системы управления прецизионным поворотным столом является точный поворот прецизионного стола на определенный угол для правильной обработки. От того, насколько точно повернется прецизионный стол, зависит качество изготавливаемого изделия. Например</w:t>
+      </w:r>
+      <w:r>
+        <w:rPr>
+          <w:sz w:val="21"/>
+          <w:szCs w:val="21"/>
+        </w:rPr>
+        <w:t>, для того чтобы придать драгоценному камню правильную форму, нужно, поворачивая на определенный угол, с высокой точностью его обрабатывать.</w:t>
+      </w:r>
+    </w:p>
+    <w:p>
+      <w:pPr>
         <w:rPr>
           <w:sz w:val="21"/>
           <w:szCs w:val="21"/>
@@ -108,28 +90,40 @@
           <w:sz w:val="21"/>
           <w:szCs w:val="21"/>
         </w:rPr>
-        <w:t xml:space="preserve"> На данном слайде представлены требуемые технические параметры данной системы: Диапазон угловых перемещений, Шаг угловых перемещений, Время переходного процесса, Переходной процесс, Погрешность позиционирования. </w:t>
-      </w:r>
-    </w:p>
-    <w:p>
-      <w:pPr>
-        <w:pStyle w:val="Normal"/>
-        <w:rPr>
-          <w:sz w:val="21"/>
-          <w:szCs w:val="21"/>
-        </w:rPr>
-      </w:pPr>
-      <w:r>
-        <w:rPr>
-          <w:sz w:val="21"/>
-          <w:szCs w:val="21"/>
-        </w:rPr>
-        <w:t>Выполнив обзор существующих технических решений, был сделан вывод, что большинство решений не подходят для данного технического задания, поэтому принято решение создать данную систему, отвечающую параметрам технического задания.</w:t>
-      </w:r>
-    </w:p>
-    <w:p>
-      <w:pPr>
-        <w:pStyle w:val="Normal"/>
+        <w:t xml:space="preserve"> На данном слайде представлены требуемые технические параметры данной системы: Диапазон угловых перемещений, Шаг </w:t>
+      </w:r>
+      <w:r>
+        <w:rPr>
+          <w:sz w:val="21"/>
+          <w:szCs w:val="21"/>
+        </w:rPr>
+        <w:t xml:space="preserve">угловых перемещений, Время переходного процесса, Переходной процесс, Погрешность позиционирования. </w:t>
+      </w:r>
+    </w:p>
+    <w:p>
+      <w:pPr>
+        <w:rPr>
+          <w:sz w:val="21"/>
+          <w:szCs w:val="21"/>
+        </w:rPr>
+      </w:pPr>
+      <w:r>
+        <w:rPr>
+          <w:sz w:val="21"/>
+          <w:szCs w:val="21"/>
+        </w:rPr>
+        <w:t>Выполнив обзор существующих технических решений, был сделан вывод, что большинство решений не подходят для данного технического задания, поэтому принято реш</w:t>
+      </w:r>
+      <w:r>
+        <w:rPr>
+          <w:sz w:val="21"/>
+          <w:szCs w:val="21"/>
+        </w:rPr>
+        <w:t>ение создать данную систему, отвечающую параметрам технического задания.</w:t>
+      </w:r>
+    </w:p>
+    <w:p>
+      <w:pPr>
         <w:rPr>
           <w:sz w:val="21"/>
           <w:szCs w:val="21"/>
@@ -168,44 +162,42 @@
     </w:p>
     <w:p>
       <w:pPr>
-        <w:pStyle w:val="Normal"/>
-        <w:rPr>
-          <w:sz w:val="21"/>
-          <w:szCs w:val="21"/>
-        </w:rPr>
-      </w:pPr>
-      <w:r>
-        <w:rPr>
-          <w:sz w:val="21"/>
-          <w:szCs w:val="21"/>
-        </w:rPr>
-        <w:t xml:space="preserve">Источником питания (ИП) является сеть 220 В 50 Гц. К ней подключен блок питания (БП), от которого питаются остальные элементы системы, Контроллер (К), Оптический инкрементальный датчик (ОИД) </w:t>
-      </w:r>
-      <w:r>
-        <w:rPr>
-          <w:sz w:val="21"/>
-          <w:szCs w:val="21"/>
-        </w:rPr>
-        <w:t>и Высоковольтный Усилитель (ВВУ)</w:t>
-      </w:r>
-      <w:r>
-        <w:rPr>
-          <w:sz w:val="21"/>
-          <w:szCs w:val="21"/>
-        </w:rPr>
-        <w:t xml:space="preserve">.  Пьезодвигатель (ПД) управляется усиленным высоковольтным усилителем сигналом микроконтроллера (МК), со встроенными ЦАП и АЦП, находящемся в контроллере (К). Любое угловое перемещение пьезодвигателя отслеживает оптический инкрементальный датчик. Данные об угловом перемещении с оптического инкрементального датчика поступают на микроконтроллер </w:t>
-      </w:r>
-      <w:r>
-        <w:rPr>
-          <w:sz w:val="21"/>
-          <w:szCs w:val="21"/>
-        </w:rPr>
-        <w:t>и микроконтроллер регулирует, если необходимо, положение пьезодвигателя.</w:t>
-      </w:r>
-    </w:p>
-    <w:p>
-      <w:pPr>
-        <w:pStyle w:val="Normal"/>
+        <w:rPr>
+          <w:sz w:val="21"/>
+          <w:szCs w:val="21"/>
+        </w:rPr>
+      </w:pPr>
+      <w:r>
+        <w:rPr>
+          <w:sz w:val="21"/>
+          <w:szCs w:val="21"/>
+        </w:rPr>
+        <w:t>Источником питания (ИП) является сеть 220 В 50 Гц. К ней подключен блок питания (БП), от которого питаю</w:t>
+      </w:r>
+      <w:r>
+        <w:rPr>
+          <w:sz w:val="21"/>
+          <w:szCs w:val="21"/>
+        </w:rPr>
+        <w:t>тся остальные элементы системы, Контроллер (К), Оптический инкрементальный датчик (ОИД) и Высоковольтный Усилитель (ВВУ).  Пьезодвигатель (ПД) управляется усиленным высоковольтным усилителем сигналом микроконтроллера (МК), со встроенными ЦАП и АЦП, находящ</w:t>
+      </w:r>
+      <w:r>
+        <w:rPr>
+          <w:sz w:val="21"/>
+          <w:szCs w:val="21"/>
+        </w:rPr>
+        <w:t>емся в контроллере (К). Любое угловое перемещение пьезодвигателя отслеживает оптический инкрементальный датчик. Данные об угловом перемещении с оптического инкрементального датчика поступают на микроконтроллер и микроконтроллер регулирует, если необходимо,</w:t>
+      </w:r>
+      <w:r>
+        <w:rPr>
+          <w:sz w:val="21"/>
+          <w:szCs w:val="21"/>
+        </w:rPr>
+        <w:t xml:space="preserve"> положение пьезодвигателя.</w:t>
+      </w:r>
+    </w:p>
+    <w:p>
+      <w:pPr>
         <w:rPr>
           <w:sz w:val="21"/>
           <w:szCs w:val="21"/>
@@ -254,8 +246,61 @@
           <w:sz w:val="21"/>
           <w:szCs w:val="21"/>
         </w:rPr>
+        <w:t xml:space="preserve"> (</w:t>
+      </w:r>
+      <w:r>
+        <w:rPr>
+          <w:sz w:val="21"/>
+          <w:szCs w:val="21"/>
+          <w:lang w:val="en-US"/>
+        </w:rPr>
+        <w:t>RSPA</w:t>
+      </w:r>
+      <w:r>
+        <w:rPr>
+          <w:sz w:val="21"/>
+          <w:szCs w:val="21"/>
+        </w:rPr>
+        <w:t xml:space="preserve"> </w:t>
+      </w:r>
+      <w:r>
+        <w:rPr>
+          <w:sz w:val="21"/>
+          <w:szCs w:val="21"/>
+          <w:lang w:val="en-US"/>
+        </w:rPr>
+        <w:t>thirty</w:t>
+      </w:r>
+      <w:r>
+        <w:rPr>
+          <w:sz w:val="21"/>
+          <w:szCs w:val="21"/>
+        </w:rPr>
+        <w:t xml:space="preserve"> </w:t>
+      </w:r>
+      <w:r>
+        <w:rPr>
+          <w:sz w:val="21"/>
+          <w:szCs w:val="21"/>
+          <w:lang w:val="en-US"/>
+        </w:rPr>
+        <w:t>XS</w:t>
+      </w:r>
+      <w:r>
+        <w:rPr>
+          <w:sz w:val="21"/>
+          <w:szCs w:val="21"/>
+        </w:rPr>
+        <w:t>)</w:t>
+      </w:r>
+      <w:r>
+        <w:rPr>
+          <w:sz w:val="21"/>
+          <w:szCs w:val="21"/>
+        </w:rPr>
         <w:t xml:space="preserve"> компании </w:t>
       </w:r>
+      <w:proofErr w:type="spellStart"/>
       <w:r>
         <w:rPr>
           <w:sz w:val="21"/>
@@ -264,6 +309,7 @@
         </w:rPr>
         <w:t>Cerdat</w:t>
       </w:r>
+      <w:proofErr w:type="spellEnd"/>
       <w:r>
         <w:rPr>
           <w:sz w:val="21"/>
@@ -289,7 +335,6 @@
     </w:p>
     <w:p>
       <w:pPr>
-        <w:pStyle w:val="Normal"/>
         <w:rPr>
           <w:sz w:val="21"/>
           <w:szCs w:val="21"/>
@@ -308,26 +353,32 @@
           <w:sz w:val="21"/>
           <w:szCs w:val="21"/>
         </w:rPr>
-        <w:t>В качестве датчика углового перемещения был выбра</w:t>
-      </w:r>
-      <w:r>
-        <w:rPr>
-          <w:sz w:val="21"/>
-          <w:szCs w:val="21"/>
-        </w:rPr>
-        <w:t>н</w:t>
-      </w:r>
-      <w:r>
-        <w:rPr>
-          <w:sz w:val="21"/>
-          <w:szCs w:val="21"/>
-        </w:rPr>
-        <w:t xml:space="preserve"> датчик ЛИР-390А компании СКБ ИС, так как именно он может обеспечить точность позиционирования в 5 угловых секунд.</w:t>
-      </w:r>
-    </w:p>
-    <w:p>
-      <w:pPr>
-        <w:pStyle w:val="Normal"/>
+        <w:t>В качестве датчика углового перемещения был выбран датчик ЛИР-390А компании</w:t>
+      </w:r>
+      <w:r>
+        <w:rPr>
+          <w:sz w:val="21"/>
+          <w:szCs w:val="21"/>
+        </w:rPr>
+        <w:t xml:space="preserve"> СКБ ИС</w:t>
+      </w:r>
+      <w:r>
+        <w:rPr>
+          <w:sz w:val="21"/>
+          <w:szCs w:val="21"/>
+        </w:rPr>
+        <w:t xml:space="preserve"> (специальное конструкторское бюро информационно-измерительных систем)</w:t>
+      </w:r>
+      <w:r>
+        <w:rPr>
+          <w:sz w:val="21"/>
+          <w:szCs w:val="21"/>
+        </w:rPr>
+        <w:t>, так как именно он может обеспечить точность позиционирования в 5 угловых секунд.</w:t>
+      </w:r>
+    </w:p>
+    <w:p>
+      <w:pPr>
         <w:rPr>
           <w:sz w:val="21"/>
           <w:szCs w:val="21"/>
@@ -351,37 +402,35 @@
     </w:p>
     <w:p>
       <w:pPr>
-        <w:pStyle w:val="Normal"/>
-        <w:rPr>
-          <w:sz w:val="21"/>
-          <w:szCs w:val="21"/>
-        </w:rPr>
-      </w:pPr>
-      <w:r>
-        <w:rPr>
-          <w:sz w:val="21"/>
-          <w:szCs w:val="21"/>
-        </w:rPr>
-        <w:t>При подаче сигнала, длина пьезоэлемента (1) начинает меняться. Усиливающая изменения длины пьезоэлемента конструкция (3) воздействует на корпус двигателя (5), тем самым поворачивая ротор (2) на определенный угол альфа. Когда длина пьезоэлемента начинает опять меняться инерционный механизм (4) контролир</w:t>
-      </w:r>
-      <w:r>
-        <w:rPr>
-          <w:sz w:val="21"/>
-          <w:szCs w:val="21"/>
-        </w:rPr>
-        <w:t>ует</w:t>
-      </w:r>
-      <w:r>
-        <w:rPr>
-          <w:sz w:val="21"/>
-          <w:szCs w:val="21"/>
-        </w:rPr>
-        <w:t xml:space="preserve">, чтобы ротор не вернулся в первоначальное положение, тем самым после каждого изменения длины пьезоэлемента ротор будет поворачиваться на определенный угол, "шагать". </w:t>
-      </w:r>
-    </w:p>
-    <w:p>
-      <w:pPr>
-        <w:pStyle w:val="Normal"/>
+        <w:rPr>
+          <w:sz w:val="21"/>
+          <w:szCs w:val="21"/>
+        </w:rPr>
+      </w:pPr>
+      <w:r>
+        <w:rPr>
+          <w:sz w:val="21"/>
+          <w:szCs w:val="21"/>
+        </w:rPr>
+        <w:t>При подаче сигнала, длина пьезоэлемента (1) начинает меняться. Усиливающая изменения длины пьезоэлемента ко</w:t>
+      </w:r>
+      <w:r>
+        <w:rPr>
+          <w:sz w:val="21"/>
+          <w:szCs w:val="21"/>
+        </w:rPr>
+        <w:t>нструкция (3) воздействует на корпус двигателя (5), тем самым поворачивая ротор (2) на определенный угол альфа. Когда длина пьезоэлемента начинает опять меняться инерционный механизм (4) контролирует, чтобы ротор не вернулся в первоначальное положение, тем</w:t>
+      </w:r>
+      <w:r>
+        <w:rPr>
+          <w:sz w:val="21"/>
+          <w:szCs w:val="21"/>
+        </w:rPr>
+        <w:t xml:space="preserve"> самым после каждого изменения длины пьезоэлемента ротор будет поворачиваться на определенный угол, "шагать". </w:t>
+      </w:r>
+    </w:p>
+    <w:p>
+      <w:pPr>
         <w:rPr>
           <w:sz w:val="21"/>
           <w:szCs w:val="21"/>
@@ -397,51 +446,49 @@
     </w:p>
     <w:p>
       <w:pPr>
-        <w:pStyle w:val="Normal"/>
-        <w:rPr>
-          <w:sz w:val="21"/>
-          <w:szCs w:val="21"/>
-        </w:rPr>
-      </w:pPr>
-      <w:r>
-        <w:rPr>
-          <w:sz w:val="21"/>
-          <w:szCs w:val="21"/>
-        </w:rPr>
-        <w:t xml:space="preserve">Из рисунка (второго ) видно, что для поворота ротора на </w:t>
-      </w:r>
-      <w:r>
-        <w:rPr>
-          <w:sz w:val="21"/>
-          <w:szCs w:val="21"/>
-        </w:rPr>
-        <w:t>угол</w:t>
-      </w:r>
-      <w:r>
-        <w:rPr>
-          <w:sz w:val="21"/>
-          <w:szCs w:val="21"/>
-        </w:rPr>
-        <w:t xml:space="preserve"> альфа нужно переместиться на длину дуги L, </w:t>
-      </w:r>
-      <w:r>
-        <w:rPr>
-          <w:sz w:val="21"/>
-          <w:szCs w:val="21"/>
-        </w:rPr>
-        <w:t>то есть усиливающая конструкция (3) должна изменяться в размерах на длину дуги L</w:t>
-      </w:r>
-      <w:r>
-        <w:rPr>
-          <w:sz w:val="21"/>
-          <w:szCs w:val="21"/>
-        </w:rPr>
-        <w:t>. Так как угол шага очень мал, будем рассматривать сектор ABC как треугольник.</w:t>
-      </w:r>
-    </w:p>
-    <w:p>
-      <w:pPr>
-        <w:pStyle w:val="Normal"/>
+        <w:rPr>
+          <w:sz w:val="21"/>
+          <w:szCs w:val="21"/>
+        </w:rPr>
+      </w:pPr>
+      <w:r>
+        <w:rPr>
+          <w:sz w:val="21"/>
+          <w:szCs w:val="21"/>
+        </w:rPr>
+        <w:t xml:space="preserve">Рисунок расположенный ниже показывает, </w:t>
+      </w:r>
+      <w:r>
+        <w:rPr>
+          <w:sz w:val="21"/>
+          <w:szCs w:val="21"/>
+        </w:rPr>
+        <w:t>что для поворота ротора на угол альфа нужно</w:t>
+      </w:r>
+      <w:r>
+        <w:rPr>
+          <w:sz w:val="21"/>
+          <w:szCs w:val="21"/>
+        </w:rPr>
+        <w:t xml:space="preserve"> переместиться на длину дуги L, то есть усиливающая конструкция (3) должна изменяться в размерах на длину дуги L. Так как угол шага очень мал, будем рассматривать </w:t>
+      </w:r>
+      <w:r>
+        <w:rPr>
+          <w:sz w:val="21"/>
+          <w:szCs w:val="21"/>
+        </w:rPr>
+        <w:t>данный сектор как треугольник, тогда можно вывести зависимость изменения длины усиливающей кострукции и угла поворота альфа.</w:t>
+      </w:r>
+      <w:r>
+        <w:rPr>
+          <w:sz w:val="21"/>
+          <w:szCs w:val="21"/>
+        </w:rPr>
+        <w:t xml:space="preserve"> ____осознать и дописать___</w:t>
+      </w:r>
+    </w:p>
+    <w:p>
+      <w:pPr>
         <w:rPr>
           <w:sz w:val="21"/>
           <w:szCs w:val="21"/>
@@ -460,84 +507,105 @@
           <w:sz w:val="21"/>
           <w:szCs w:val="21"/>
         </w:rPr>
-        <w:t>В ходе дипломной работы была смоделирована математическая модель пьезодвигателя, а также выведена передаточная функция, которая описывает реацию пьезодвигателя на входя</w:t>
-      </w:r>
-      <w:r>
-        <w:rPr>
-          <w:sz w:val="21"/>
-          <w:szCs w:val="21"/>
-        </w:rPr>
-        <w:t>o</w:t>
-      </w:r>
-      <w:r>
-        <w:rPr>
-          <w:sz w:val="21"/>
-          <w:szCs w:val="21"/>
-        </w:rPr>
-        <w:t>ий сигнал.</w:t>
-      </w:r>
-    </w:p>
-    <w:p>
-      <w:pPr>
-        <w:pStyle w:val="Normal"/>
-        <w:rPr>
-          <w:sz w:val="21"/>
-          <w:szCs w:val="21"/>
-        </w:rPr>
-      </w:pPr>
-      <w:r>
-        <w:rPr>
-          <w:sz w:val="21"/>
-          <w:szCs w:val="21"/>
-        </w:rPr>
-        <w:t xml:space="preserve">Ku - коэффициент усиления, </w:t>
-      </w:r>
-      <w:r>
-        <w:rPr>
-          <w:sz w:val="21"/>
-          <w:szCs w:val="21"/>
-        </w:rPr>
-        <w:t>равен отношению ___дописать какому_____</w:t>
-      </w:r>
-      <w:r>
-        <w:rPr>
-          <w:sz w:val="21"/>
-          <w:szCs w:val="21"/>
-        </w:rPr>
-        <w:t xml:space="preserve">; Upm - максимальное напряжение ПД; Um - максимальное напряжение управления; Tu - Постоянная времени ВВУ </w:t>
-      </w:r>
-      <w:r>
-        <w:rPr>
-          <w:sz w:val="21"/>
-          <w:szCs w:val="21"/>
-        </w:rPr>
-        <w:t>она равна отношения ___дописать__какому___</w:t>
-      </w:r>
-      <w:r>
-        <w:rPr>
-          <w:sz w:val="21"/>
-          <w:szCs w:val="21"/>
-        </w:rPr>
-        <w:t>; R - Выходное сопротивление ВВУ;C - емкость ПД; Cp - коэффициент упругости; K</w:t>
-      </w:r>
-      <w:r>
-        <w:rPr>
-          <w:sz w:val="21"/>
-          <w:szCs w:val="21"/>
-        </w:rPr>
-        <w:t>о</w:t>
-      </w:r>
-      <w:r>
-        <w:rPr>
-          <w:sz w:val="21"/>
-          <w:szCs w:val="21"/>
-        </w:rPr>
-        <w:t xml:space="preserve"> - коэффициент обратного пьезоэффекта; Up - напряжение на электродах ПД; m - масса перемещаемой нагрузки; Kd - коэффициент демпфирования, Тм – механичская постоянная времени, равная отношения массы к коэфициенту упрогусти.</w:t>
-      </w:r>
-    </w:p>
-    <w:p>
-      <w:pPr>
-        <w:pStyle w:val="Normal"/>
+        <w:t>В ходе дипломной работы была смоделирована математическая моде</w:t>
+      </w:r>
+      <w:r>
+        <w:rPr>
+          <w:sz w:val="21"/>
+          <w:szCs w:val="21"/>
+        </w:rPr>
+        <w:t>ль пьезодвигателя, а также выведена передаточная функция, которая описывает реацию пьезодвигателя на входяoий сигнал.</w:t>
+      </w:r>
+    </w:p>
+    <w:p>
+      <w:pPr>
+        <w:rPr>
+          <w:sz w:val="21"/>
+          <w:szCs w:val="21"/>
+        </w:rPr>
+      </w:pPr>
+      <w:r>
+        <w:rPr>
+          <w:sz w:val="21"/>
+          <w:szCs w:val="21"/>
+        </w:rPr>
+        <w:lastRenderedPageBreak/>
+        <w:t>K</w:t>
+      </w:r>
+      <w:r>
+        <w:rPr>
+          <w:sz w:val="21"/>
+          <w:szCs w:val="21"/>
+        </w:rPr>
+        <w:t xml:space="preserve">u - коэффициент усиления, равеный отношения </w:t>
+      </w:r>
+      <w:r>
+        <w:rPr>
+          <w:sz w:val="21"/>
+          <w:szCs w:val="21"/>
+          <w:lang w:val="en-US"/>
+        </w:rPr>
+        <w:t>U</w:t>
+      </w:r>
+      <w:r>
+        <w:rPr>
+          <w:sz w:val="21"/>
+          <w:szCs w:val="21"/>
+        </w:rPr>
+        <w:t>pm - максимального напряжения ПД к Um - максимальному напряжению</w:t>
+      </w:r>
+      <w:r>
+        <w:rPr>
+          <w:sz w:val="21"/>
+          <w:szCs w:val="21"/>
+        </w:rPr>
+        <w:t xml:space="preserve"> управле</w:t>
+      </w:r>
+      <w:r>
+        <w:rPr>
+          <w:sz w:val="21"/>
+          <w:szCs w:val="21"/>
+        </w:rPr>
+        <w:t xml:space="preserve">ния; Tu - Постоянная времени ВВУ </w:t>
+      </w:r>
+      <w:r>
+        <w:rPr>
+          <w:sz w:val="21"/>
+          <w:szCs w:val="21"/>
+        </w:rPr>
+        <w:t xml:space="preserve">равная произведению  R - Выходного сопротивления ВВУ на </w:t>
+      </w:r>
+      <w:r>
+        <w:rPr>
+          <w:sz w:val="21"/>
+          <w:szCs w:val="21"/>
+        </w:rPr>
+        <w:t>C - емкость ПД; Cp - коэффициент упругости; Kо - коэффициент обратного пьезоэффекта; Up - напряжение на электродах ПД; m - масса перемещаемой нагруз</w:t>
+      </w:r>
+      <w:r>
+        <w:rPr>
+          <w:sz w:val="21"/>
+          <w:szCs w:val="21"/>
+        </w:rPr>
+        <w:t>ки; Kd - коэффициент демпфирования, Тм – механичская пост</w:t>
+      </w:r>
+      <w:r>
+        <w:rPr>
+          <w:sz w:val="21"/>
+          <w:szCs w:val="21"/>
+        </w:rPr>
+        <w:t>оянная времени, равная отношению массы к коэфициенту упруго</w:t>
+      </w:r>
+      <w:r>
+        <w:rPr>
+          <w:sz w:val="21"/>
+          <w:szCs w:val="21"/>
+        </w:rPr>
+        <w:t>сти.</w:t>
+      </w:r>
+    </w:p>
+    <w:p>
+      <w:pPr>
         <w:rPr>
           <w:sz w:val="21"/>
           <w:szCs w:val="21"/>
@@ -556,19 +624,46 @@
           <w:sz w:val="21"/>
           <w:szCs w:val="21"/>
         </w:rPr>
-        <w:t xml:space="preserve">На слайде 9 приведена полная схема моделирования пьезодвигателя в программе матлаб. </w:t>
-      </w:r>
-      <w:r>
-        <w:rPr>
-          <w:sz w:val="21"/>
-          <w:szCs w:val="21"/>
-        </w:rPr>
-        <w:t>Коэффициенты Ку r и Кх переводят изменение длины пьезоэлемента в шаг пьезодвигателя.</w:t>
-      </w:r>
-    </w:p>
-    <w:p>
-      <w:pPr>
-        <w:pStyle w:val="Normal"/>
+        <w:t>На слайде 9 приведена полная схема моделирования пьезодвигателя в программе матлаб. Коэффициенты Ку</w:t>
+      </w:r>
+      <w:r>
+        <w:rPr>
+          <w:sz w:val="21"/>
+          <w:szCs w:val="21"/>
+        </w:rPr>
+        <w:t>,</w:t>
+      </w:r>
+      <w:r>
+        <w:rPr>
+          <w:sz w:val="21"/>
+          <w:szCs w:val="21"/>
+        </w:rPr>
+        <w:t xml:space="preserve"> r и Кх переводят </w:t>
+      </w:r>
+      <w:r>
+        <w:rPr>
+          <w:sz w:val="21"/>
+          <w:szCs w:val="21"/>
+        </w:rPr>
+        <w:t xml:space="preserve"> выходной парметр: </w:t>
+      </w:r>
+      <w:r>
+        <w:rPr>
+          <w:sz w:val="21"/>
+          <w:szCs w:val="21"/>
+        </w:rPr>
+        <w:t>изменение длины</w:t>
+      </w:r>
+      <w:r>
+        <w:rPr>
+          <w:sz w:val="21"/>
+          <w:szCs w:val="21"/>
+        </w:rPr>
+        <w:t xml:space="preserve"> пьезоэлемента в шаг пьезодвигателя.</w:t>
+      </w:r>
+    </w:p>
+    <w:p>
+      <w:pPr>
         <w:rPr>
           <w:sz w:val="21"/>
           <w:szCs w:val="21"/>
@@ -587,84 +682,82 @@
           <w:sz w:val="21"/>
           <w:szCs w:val="21"/>
         </w:rPr>
-        <w:t xml:space="preserve"> На слайде 10 представлен переходн</w:t>
-      </w:r>
-      <w:r>
-        <w:rPr>
-          <w:sz w:val="21"/>
-          <w:szCs w:val="21"/>
-        </w:rPr>
-        <w:t>ы</w:t>
-      </w:r>
-      <w:r>
-        <w:rPr>
-          <w:sz w:val="21"/>
-          <w:szCs w:val="21"/>
-        </w:rPr>
-        <w:t>й процесс пьезодвигателя. Полученное значение полностью удовлетворяет поставленному в техническом задании, а также повторяет заявленное значение шага в технической характеристике. Так как перерегулирови</w:t>
-      </w:r>
-      <w:r>
-        <w:rPr>
-          <w:sz w:val="21"/>
-          <w:szCs w:val="21"/>
-        </w:rPr>
-        <w:t>е</w:t>
-      </w:r>
-      <w:r>
-        <w:rPr>
-          <w:sz w:val="21"/>
-          <w:szCs w:val="21"/>
-        </w:rPr>
-        <w:t xml:space="preserve"> переходного процесса достаточно велико,</w:t>
-      </w:r>
-      <w:r>
-        <w:rPr>
-          <w:sz w:val="21"/>
-          <w:szCs w:val="21"/>
-        </w:rPr>
-        <w:t>необходимо</w:t>
-      </w:r>
-      <w:r>
-        <w:rPr>
-          <w:sz w:val="21"/>
-          <w:szCs w:val="21"/>
-        </w:rPr>
-        <w:t xml:space="preserve"> ссинтезир</w:t>
-      </w:r>
-      <w:r>
-        <w:rPr>
-          <w:sz w:val="21"/>
-          <w:szCs w:val="21"/>
-        </w:rPr>
-        <w:t>овать</w:t>
-      </w:r>
-      <w:r>
-        <w:rPr>
-          <w:sz w:val="21"/>
-          <w:szCs w:val="21"/>
-        </w:rPr>
-        <w:t xml:space="preserve"> регулятор для сглаживания переходной функции.</w:t>
-      </w:r>
-    </w:p>
-    <w:p>
-      <w:pPr>
-        <w:pStyle w:val="Normal"/>
-        <w:rPr>
-          <w:sz w:val="21"/>
-          <w:szCs w:val="21"/>
-        </w:rPr>
-      </w:pPr>
-      <w:r>
-        <w:rPr>
-          <w:sz w:val="21"/>
-          <w:szCs w:val="21"/>
-        </w:rPr>
-        <w:t xml:space="preserve">В качестве регулятора был выбран ПИ регулятор. Коэффициенты к нему подбирались с помощью теормемы циглера никельса. </w:t>
-      </w:r>
-    </w:p>
-    <w:p>
-      <w:pPr>
-        <w:pStyle w:val="Normal"/>
+        <w:t xml:space="preserve"> На</w:t>
+      </w:r>
+      <w:r>
+        <w:rPr>
+          <w:sz w:val="21"/>
+          <w:szCs w:val="21"/>
+        </w:rPr>
+        <w:t xml:space="preserve"> слайде 10 представлен переходны</w:t>
+      </w:r>
+      <w:r>
+        <w:rPr>
+          <w:sz w:val="21"/>
+          <w:szCs w:val="21"/>
+        </w:rPr>
+        <w:t>й процесс пьезодвигателя. Полученное значение полностью удовлетворяет поставленному в техническом задании, а также повторяет заявленное значение шага в технической характеристике</w:t>
+      </w:r>
+      <w:r>
+        <w:rPr>
+          <w:sz w:val="21"/>
+          <w:szCs w:val="21"/>
+        </w:rPr>
+        <w:t>___тоже осознать___</w:t>
+      </w:r>
+      <w:r>
+        <w:rPr>
+          <w:sz w:val="21"/>
+          <w:szCs w:val="21"/>
+        </w:rPr>
+        <w:t xml:space="preserve">. </w:t>
+      </w:r>
+      <w:r>
+        <w:rPr>
+          <w:sz w:val="21"/>
+          <w:szCs w:val="21"/>
+        </w:rPr>
+        <w:t>Так как перерегулировие переходного процесса достаточно велико,</w:t>
+      </w:r>
+      <w:r>
+        <w:rPr>
+          <w:sz w:val="21"/>
+          <w:szCs w:val="21"/>
+        </w:rPr>
+        <w:t xml:space="preserve"> </w:t>
+      </w:r>
+      <w:r>
+        <w:rPr>
+          <w:sz w:val="21"/>
+          <w:szCs w:val="21"/>
+        </w:rPr>
+        <w:t>необходимо ссинтезировать регулятор для сглаживания переходной функции.</w:t>
+      </w:r>
+    </w:p>
+    <w:p>
+      <w:pPr>
+        <w:rPr>
+          <w:sz w:val="21"/>
+          <w:szCs w:val="21"/>
+        </w:rPr>
+      </w:pPr>
+      <w:r>
+        <w:rPr>
+          <w:sz w:val="21"/>
+          <w:szCs w:val="21"/>
+        </w:rPr>
+        <w:t>В качестве регулятора был выбран ПИ регулятор. Коэффициенты к нему подбирались с помощью теормемы циглера никельса.</w:t>
+      </w:r>
+      <w:r>
+        <w:rPr>
+          <w:sz w:val="21"/>
+          <w:szCs w:val="21"/>
+        </w:rPr>
+        <w:t xml:space="preserve"> </w:t>
+      </w:r>
+    </w:p>
+    <w:p>
+      <w:pPr>
         <w:rPr>
           <w:sz w:val="21"/>
           <w:szCs w:val="21"/>
@@ -683,12 +776,25 @@
           <w:sz w:val="21"/>
           <w:szCs w:val="21"/>
         </w:rPr>
-        <w:t>На слайде 11 вы можете увидеть, как  ведет себя системы в замкнутом систоянии с регулятором и без него. Видно, что без регулятора система неустойчива.</w:t>
-      </w:r>
-    </w:p>
-    <w:p>
-      <w:pPr>
-        <w:pStyle w:val="Normal"/>
+        <w:t xml:space="preserve">На слайде 11 вы можете </w:t>
+      </w:r>
+      <w:r>
+        <w:rPr>
+          <w:sz w:val="21"/>
+          <w:szCs w:val="21"/>
+        </w:rPr>
+        <w:t>увидеть, как  ведет себя система</w:t>
+      </w:r>
+      <w:r>
+        <w:rPr>
+          <w:sz w:val="21"/>
+          <w:szCs w:val="21"/>
+        </w:rPr>
+        <w:t xml:space="preserve"> в замкнутом систоянии с регулятором и без него. Видно, что без регулятора система неустойчива. Кп=0, Ки=1168,597.</w:t>
+      </w:r>
+    </w:p>
+    <w:p>
+      <w:pPr>
         <w:rPr>
           <w:sz w:val="21"/>
           <w:szCs w:val="21"/>
@@ -707,7 +813,14 @@
           <w:sz w:val="21"/>
           <w:szCs w:val="21"/>
         </w:rPr>
-        <w:t>Реализация регулятора будет выполняться на микроконтроллере, поэтому ре</w:t>
+        <w:t>Реализация регулятора будет выполняться на микроконтроллере, поэтому регулятор необходимо перевести в</w:t>
+      </w:r>
+      <w:r>
+        <w:rPr>
+          <w:sz w:val="21"/>
+          <w:szCs w:val="21"/>
+        </w:rPr>
+        <w:t xml:space="preserve"> дискретную форму. На слайде 12 представлена схема моделирования системы с дискретным регулятором.</w:t>
       </w:r>
       <w:bookmarkStart w:id="0" w:name="_GoBack"/>
       <w:bookmarkEnd w:id="0"/>
@@ -716,19 +829,11 @@
           <w:sz w:val="21"/>
           <w:szCs w:val="21"/>
         </w:rPr>
-        <w:t>гулятор необходимо перевести в дискретную форму. На слайде 12 представлена схема моделирования системы с дискретным регулятором. Данная схема описывает всю систему прецизионного поворотного стола.__</w:t>
-      </w:r>
-      <w:r>
-        <w:rPr>
-          <w:sz w:val="21"/>
-          <w:szCs w:val="21"/>
-        </w:rPr>
-        <w:t>дописать дискретность___</w:t>
-      </w:r>
-    </w:p>
-    <w:p>
-      <w:pPr>
-        <w:pStyle w:val="Normal"/>
+        <w:t xml:space="preserve"> Данная схема описывает всю систему прецизионного поворотного стола.</w:t>
+      </w:r>
+    </w:p>
+    <w:p>
+      <w:pPr>
         <w:rPr>
           <w:sz w:val="21"/>
           <w:szCs w:val="21"/>
@@ -747,42 +852,40 @@
           <w:sz w:val="21"/>
           <w:szCs w:val="21"/>
         </w:rPr>
-        <w:t xml:space="preserve">На слайде 13 представлен переходной процесс с дискретным регулятором. По полученному графику переходного процесса видно, что время переходного процесса = 3.5 </w:t>
-      </w:r>
-      <w:r>
-        <w:rPr>
-          <w:sz w:val="21"/>
-          <w:szCs w:val="21"/>
-        </w:rPr>
-        <w:t>м</w:t>
-      </w:r>
-      <w:r>
-        <w:rPr>
-          <w:sz w:val="21"/>
-          <w:szCs w:val="21"/>
-        </w:rPr>
-        <w:t>с. Установившееся значение перемещения не изменилось, если убрать коэффициент усиления оно будет равно 2*10^{-3}.</w:t>
-      </w:r>
-    </w:p>
-    <w:p>
-      <w:pPr>
-        <w:pStyle w:val="Normal"/>
-        <w:rPr>
-          <w:sz w:val="21"/>
-          <w:szCs w:val="21"/>
-        </w:rPr>
-      </w:pPr>
-      <w:r>
-        <w:rPr>
-          <w:sz w:val="21"/>
-          <w:szCs w:val="21"/>
-        </w:rPr>
-        <w:t>Система обладает астатизмом первого порядка, следовательно, погрешность работы данной системы равна 0.</w:t>
-      </w:r>
-    </w:p>
-    <w:p>
-      <w:pPr>
-        <w:pStyle w:val="Normal"/>
+        <w:t>На слайде 13 представлен переходной процесс с дискретным ре</w:t>
+      </w:r>
+      <w:r>
+        <w:rPr>
+          <w:sz w:val="21"/>
+          <w:szCs w:val="21"/>
+        </w:rPr>
+        <w:t>гулятором. По полученному графику переходного процесса видно, что время переходного процесса = 3.5 мс. Установившееся значение перемещения не изменилось, если убрать коэффициент усиления оно будет равно 2*10^{-3}.</w:t>
+      </w:r>
+    </w:p>
+    <w:p>
+      <w:pPr>
+        <w:rPr>
+          <w:sz w:val="21"/>
+          <w:szCs w:val="21"/>
+        </w:rPr>
+      </w:pPr>
+      <w:r>
+        <w:rPr>
+          <w:sz w:val="21"/>
+          <w:szCs w:val="21"/>
+        </w:rPr>
+        <w:t>Система обладает астатизмом первого порядк</w:t>
+      </w:r>
+      <w:r>
+        <w:rPr>
+          <w:sz w:val="21"/>
+          <w:szCs w:val="21"/>
+        </w:rPr>
+        <w:t>а, следовательно, погрешность работы данной системы равна 0.</w:t>
+      </w:r>
+    </w:p>
+    <w:p>
+      <w:pPr>
         <w:rPr>
           <w:sz w:val="21"/>
           <w:szCs w:val="21"/>
@@ -801,27 +904,25 @@
           <w:sz w:val="21"/>
           <w:szCs w:val="21"/>
         </w:rPr>
-        <w:t xml:space="preserve">В данной работе было произведено проектирование системы управления прецизионным поворотным столом. По результатам моделирования пьезодвигателя полученные характеристики синтезированного регулятора удовлетворяют условиям технического задания. Время переходного процесса 3.5 </w:t>
-      </w:r>
-      <w:r>
-        <w:rPr>
-          <w:sz w:val="21"/>
-          <w:szCs w:val="21"/>
-        </w:rPr>
-        <w:t>м</w:t>
-      </w:r>
-      <w:r>
-        <w:rPr>
-          <w:sz w:val="21"/>
-          <w:szCs w:val="21"/>
-        </w:rPr>
-        <w:t>с. Данная система не имеет аналогов в сфере обработки драгоценных материалов. На данный момент в этой сфере почти нет автоматизации. Устройство с данной системой достаточно мобильно и легко в установке.</w:t>
-      </w:r>
-    </w:p>
-    <w:p>
-      <w:pPr>
-        <w:pStyle w:val="Normal"/>
-        <w:spacing w:before="0" w:after="160"/>
+        <w:t>В данной работе было произведено проектирование системы управления прецизионным поворотным столом. По результатам моделирования пьезодвигателя полученные характеристики синтезированного регул</w:t>
+      </w:r>
+      <w:r>
+        <w:rPr>
+          <w:sz w:val="21"/>
+          <w:szCs w:val="21"/>
+        </w:rPr>
+        <w:t xml:space="preserve">ятора удовлетворяют условиям технического задания. Время переходного процесса 3.5 мс. Данная система не имеет аналогов в сфере обработки драгоценных материалов. На данный момент в этой сфере почти нет автоматизации. Устройство с данной системой достаточно </w:t>
+      </w:r>
+      <w:r>
+        <w:rPr>
+          <w:sz w:val="21"/>
+          <w:szCs w:val="21"/>
+        </w:rPr>
+        <w:t>мобильно и легко в установке.</w:t>
+      </w:r>
+    </w:p>
+    <w:p>
+      <w:pPr>
         <w:rPr>
           <w:sz w:val="21"/>
           <w:szCs w:val="21"/>
@@ -836,44 +937,40 @@
       </w:r>
     </w:p>
     <w:sectPr>
-      <w:type w:val="nextPage"/>
       <w:pgSz w:w="11906" w:h="16838"/>
-      <w:pgMar w:left="1701" w:right="850" w:header="0" w:top="1134" w:footer="0" w:bottom="1134" w:gutter="0"/>
-      <w:pgNumType w:fmt="decimal"/>
-      <w:formProt w:val="false"/>
-      <w:textDirection w:val="lrTb"/>
-      <w:docGrid w:type="default" w:linePitch="360" w:charSpace="4294965247"/>
+      <w:pgMar w:top="1134" w:right="850" w:bottom="1134" w:left="1701" w:header="0" w:footer="0" w:gutter="0"/>
+      <w:cols w:space="720"/>
+      <w:formProt w:val="0"/>
+      <w:docGrid w:linePitch="360" w:charSpace="-2049"/>
     </w:sectPr>
   </w:body>
 </w:document>
 </file>
 
 <file path=word/styles.xml><?xml version="1.0" encoding="utf-8"?>
-<w:styles xmlns:w="http://schemas.openxmlformats.org/wordprocessingml/2006/main" xmlns:w14="http://schemas.microsoft.com/office/word/2010/wordml" xmlns:mc="http://schemas.openxmlformats.org/markup-compatibility/2006" mc:Ignorable="w14">
+<w:styles xmlns:mc="http://schemas.openxmlformats.org/markup-compatibility/2006" xmlns:r="http://schemas.openxmlformats.org/officeDocument/2006/relationships" xmlns:w="http://schemas.openxmlformats.org/wordprocessingml/2006/main" xmlns:w14="http://schemas.microsoft.com/office/word/2010/wordml" xmlns:w15="http://schemas.microsoft.com/office/word/2012/wordml" mc:Ignorable="w14 w15">
   <w:docDefaults>
     <w:rPrDefault>
       <w:rPr>
-        <w:rFonts w:ascii="Calibri" w:hAnsi="Calibri" w:eastAsia="Calibri" w:cs="" w:asciiTheme="minorHAnsi" w:cstheme="minorBidi" w:eastAsiaTheme="minorHAnsi" w:hAnsiTheme="minorHAnsi"/>
+        <w:rFonts w:asciiTheme="minorHAnsi" w:eastAsiaTheme="minorHAnsi" w:hAnsiTheme="minorHAnsi" w:cstheme="minorBidi"/>
         <w:sz w:val="22"/>
         <w:szCs w:val="22"/>
         <w:lang w:val="ru-RU" w:eastAsia="en-US" w:bidi="ar-SA"/>
       </w:rPr>
     </w:rPrDefault>
-    <w:pPrDefault>
-      <w:pPr/>
-    </w:pPrDefault>
+    <w:pPrDefault/>
   </w:docDefaults>
   <w:latentStyles w:defLockedState="0" w:defUIPriority="99" w:defSemiHidden="0" w:defUnhideWhenUsed="0" w:defQFormat="0" w:count="371">
     <w:lsdException w:name="Normal" w:uiPriority="0" w:qFormat="1"/>
     <w:lsdException w:name="heading 1" w:uiPriority="9" w:qFormat="1"/>
-    <w:lsdException w:name="heading 2" w:uiPriority="9" w:semiHidden="1" w:unhideWhenUsed="1" w:qFormat="1"/>
-    <w:lsdException w:name="heading 3" w:uiPriority="9" w:semiHidden="1" w:unhideWhenUsed="1" w:qFormat="1"/>
-    <w:lsdException w:name="heading 4" w:uiPriority="9" w:semiHidden="1" w:unhideWhenUsed="1" w:qFormat="1"/>
-    <w:lsdException w:name="heading 5" w:uiPriority="9" w:semiHidden="1" w:unhideWhenUsed="1" w:qFormat="1"/>
-    <w:lsdException w:name="heading 6" w:uiPriority="9" w:semiHidden="1" w:unhideWhenUsed="1" w:qFormat="1"/>
-    <w:lsdException w:name="heading 7" w:uiPriority="9" w:semiHidden="1" w:unhideWhenUsed="1" w:qFormat="1"/>
-    <w:lsdException w:name="heading 8" w:uiPriority="9" w:semiHidden="1" w:unhideWhenUsed="1" w:qFormat="1"/>
-    <w:lsdException w:name="heading 9" w:uiPriority="9" w:semiHidden="1" w:unhideWhenUsed="1" w:qFormat="1"/>
+    <w:lsdException w:name="heading 2" w:semiHidden="1" w:uiPriority="9" w:unhideWhenUsed="1" w:qFormat="1"/>
+    <w:lsdException w:name="heading 3" w:semiHidden="1" w:uiPriority="9" w:unhideWhenUsed="1" w:qFormat="1"/>
+    <w:lsdException w:name="heading 4" w:semiHidden="1" w:uiPriority="9" w:unhideWhenUsed="1" w:qFormat="1"/>
+    <w:lsdException w:name="heading 5" w:semiHidden="1" w:uiPriority="9" w:unhideWhenUsed="1" w:qFormat="1"/>
+    <w:lsdException w:name="heading 6" w:semiHidden="1" w:uiPriority="9" w:unhideWhenUsed="1" w:qFormat="1"/>
+    <w:lsdException w:name="heading 7" w:semiHidden="1" w:uiPriority="9" w:unhideWhenUsed="1" w:qFormat="1"/>
+    <w:lsdException w:name="heading 8" w:semiHidden="1" w:uiPriority="9" w:unhideWhenUsed="1" w:qFormat="1"/>
+    <w:lsdException w:name="heading 9" w:semiHidden="1" w:uiPriority="9" w:unhideWhenUsed="1" w:qFormat="1"/>
     <w:lsdException w:name="index 1" w:semiHidden="1" w:unhideWhenUsed="1"/>
     <w:lsdException w:name="index 2" w:semiHidden="1" w:unhideWhenUsed="1"/>
     <w:lsdException w:name="index 3" w:semiHidden="1" w:unhideWhenUsed="1"/>
@@ -883,22 +980,22 @@
     <w:lsdException w:name="index 7" w:semiHidden="1" w:unhideWhenUsed="1"/>
     <w:lsdException w:name="index 8" w:semiHidden="1" w:unhideWhenUsed="1"/>
     <w:lsdException w:name="index 9" w:semiHidden="1" w:unhideWhenUsed="1"/>
-    <w:lsdException w:name="toc 1" w:uiPriority="39" w:semiHidden="1" w:unhideWhenUsed="1"/>
-    <w:lsdException w:name="toc 2" w:uiPriority="39" w:semiHidden="1" w:unhideWhenUsed="1"/>
-    <w:lsdException w:name="toc 3" w:uiPriority="39" w:semiHidden="1" w:unhideWhenUsed="1"/>
-    <w:lsdException w:name="toc 4" w:uiPriority="39" w:semiHidden="1" w:unhideWhenUsed="1"/>
-    <w:lsdException w:name="toc 5" w:uiPriority="39" w:semiHidden="1" w:unhideWhenUsed="1"/>
-    <w:lsdException w:name="toc 6" w:uiPriority="39" w:semiHidden="1" w:unhideWhenUsed="1"/>
-    <w:lsdException w:name="toc 7" w:uiPriority="39" w:semiHidden="1" w:unhideWhenUsed="1"/>
-    <w:lsdException w:name="toc 8" w:uiPriority="39" w:semiHidden="1" w:unhideWhenUsed="1"/>
-    <w:lsdException w:name="toc 9" w:uiPriority="39" w:semiHidden="1" w:unhideWhenUsed="1"/>
+    <w:lsdException w:name="toc 1" w:semiHidden="1" w:uiPriority="39" w:unhideWhenUsed="1"/>
+    <w:lsdException w:name="toc 2" w:semiHidden="1" w:uiPriority="39" w:unhideWhenUsed="1"/>
+    <w:lsdException w:name="toc 3" w:semiHidden="1" w:uiPriority="39" w:unhideWhenUsed="1"/>
+    <w:lsdException w:name="toc 4" w:semiHidden="1" w:uiPriority="39" w:unhideWhenUsed="1"/>
+    <w:lsdException w:name="toc 5" w:semiHidden="1" w:uiPriority="39" w:unhideWhenUsed="1"/>
+    <w:lsdException w:name="toc 6" w:semiHidden="1" w:uiPriority="39" w:unhideWhenUsed="1"/>
+    <w:lsdException w:name="toc 7" w:semiHidden="1" w:uiPriority="39" w:unhideWhenUsed="1"/>
+    <w:lsdException w:name="toc 8" w:semiHidden="1" w:uiPriority="39" w:unhideWhenUsed="1"/>
+    <w:lsdException w:name="toc 9" w:semiHidden="1" w:uiPriority="39" w:unhideWhenUsed="1"/>
     <w:lsdException w:name="Normal Indent" w:semiHidden="1" w:unhideWhenUsed="1"/>
     <w:lsdException w:name="footnote text" w:semiHidden="1" w:unhideWhenUsed="1"/>
     <w:lsdException w:name="annotation text" w:semiHidden="1" w:unhideWhenUsed="1"/>
     <w:lsdException w:name="header" w:semiHidden="1" w:unhideWhenUsed="1"/>
     <w:lsdException w:name="footer" w:semiHidden="1" w:unhideWhenUsed="1"/>
     <w:lsdException w:name="index heading" w:semiHidden="1" w:unhideWhenUsed="1"/>
-    <w:lsdException w:name="caption" w:uiPriority="35" w:semiHidden="1" w:unhideWhenUsed="1" w:qFormat="1"/>
+    <w:lsdException w:name="caption" w:semiHidden="1" w:uiPriority="35" w:unhideWhenUsed="1" w:qFormat="1"/>
     <w:lsdException w:name="table of figures" w:semiHidden="1" w:unhideWhenUsed="1"/>
     <w:lsdException w:name="envelope address" w:semiHidden="1" w:unhideWhenUsed="1"/>
     <w:lsdException w:name="envelope return" w:semiHidden="1" w:unhideWhenUsed="1"/>
@@ -929,7 +1026,7 @@
     <w:lsdException w:name="Title" w:uiPriority="10" w:qFormat="1"/>
     <w:lsdException w:name="Closing" w:semiHidden="1" w:unhideWhenUsed="1"/>
     <w:lsdException w:name="Signature" w:semiHidden="1" w:unhideWhenUsed="1"/>
-    <w:lsdException w:name="Default Paragraph Font" w:uiPriority="1" w:semiHidden="1" w:unhideWhenUsed="1"/>
+    <w:lsdException w:name="Default Paragraph Font" w:semiHidden="1" w:uiPriority="1" w:unhideWhenUsed="1"/>
     <w:lsdException w:name="Body Text" w:semiHidden="1" w:unhideWhenUsed="1"/>
     <w:lsdException w:name="Body Text Indent" w:semiHidden="1" w:unhideWhenUsed="1"/>
     <w:lsdException w:name="List Continue" w:semiHidden="1" w:unhideWhenUsed="1"/>
@@ -1129,8 +1226,8 @@
     <w:lsdException w:name="Subtle Reference" w:uiPriority="31" w:qFormat="1"/>
     <w:lsdException w:name="Intense Reference" w:uiPriority="32" w:qFormat="1"/>
     <w:lsdException w:name="Book Title" w:uiPriority="33" w:qFormat="1"/>
-    <w:lsdException w:name="Bibliography" w:uiPriority="37" w:semiHidden="1" w:unhideWhenUsed="1"/>
-    <w:lsdException w:name="TOC Heading" w:uiPriority="39" w:semiHidden="1" w:unhideWhenUsed="1" w:qFormat="1"/>
+    <w:lsdException w:name="Bibliography" w:semiHidden="1" w:uiPriority="37" w:unhideWhenUsed="1"/>
+    <w:lsdException w:name="TOC Heading" w:semiHidden="1" w:uiPriority="39" w:unhideWhenUsed="1" w:qFormat="1"/>
     <w:lsdException w:name="Plain Table 1" w:uiPriority="41"/>
     <w:lsdException w:name="Plain Table 2" w:uiPriority="42"/>
     <w:lsdException w:name="Plain Table 3" w:uiPriority="43"/>
@@ -1236,64 +1333,71 @@
     <w:lsdException w:name="List Table 6 Colorful Accent 6" w:uiPriority="51"/>
     <w:lsdException w:name="List Table 7 Colorful Accent 6" w:uiPriority="52"/>
   </w:latentStyles>
-  <w:style w:type="paragraph" w:styleId="Normal" w:default="1">
+  <w:style w:type="paragraph" w:default="1" w:styleId="Normal">
     <w:name w:val="Normal"/>
     <w:qFormat/>
     <w:pPr>
-      <w:widowControl/>
-      <w:bidi w:val="0"/>
-      <w:spacing w:lineRule="auto" w:line="259" w:before="0" w:after="160"/>
-      <w:jc w:val="left"/>
+      <w:spacing w:after="160" w:line="259" w:lineRule="auto"/>
     </w:pPr>
-    <w:rPr>
-      <w:rFonts w:ascii="Calibri" w:hAnsi="Calibri" w:eastAsia="Calibri" w:cs="" w:asciiTheme="minorHAnsi" w:cstheme="minorBidi" w:eastAsiaTheme="minorHAnsi" w:hAnsiTheme="minorHAnsi"/>
-      <w:color w:val="auto"/>
-      <w:sz w:val="22"/>
-      <w:szCs w:val="22"/>
-      <w:lang w:val="ru-RU" w:eastAsia="en-US" w:bidi="ar-SA"/>
-    </w:rPr>
   </w:style>
-  <w:style w:type="character" w:styleId="DefaultParagraphFont" w:default="1">
+  <w:style w:type="character" w:default="1" w:styleId="DefaultParagraphFont">
     <w:name w:val="Default Paragraph Font"/>
     <w:uiPriority w:val="1"/>
     <w:semiHidden/>
     <w:unhideWhenUsed/>
-    <w:qFormat/>
-    <w:rPr/>
   </w:style>
-  <w:style w:type="paragraph" w:styleId="Heading">
+  <w:style w:type="table" w:default="1" w:styleId="TableNormal">
+    <w:name w:val="Normal Table"/>
+    <w:uiPriority w:val="99"/>
+    <w:semiHidden/>
+    <w:unhideWhenUsed/>
+    <w:tblPr>
+      <w:tblInd w:w="0" w:type="dxa"/>
+      <w:tblCellMar>
+        <w:top w:w="0" w:type="dxa"/>
+        <w:left w:w="108" w:type="dxa"/>
+        <w:bottom w:w="0" w:type="dxa"/>
+        <w:right w:w="108" w:type="dxa"/>
+      </w:tblCellMar>
+    </w:tblPr>
+  </w:style>
+  <w:style w:type="numbering" w:default="1" w:styleId="NoList">
+    <w:name w:val="No List"/>
+    <w:uiPriority w:val="99"/>
+    <w:semiHidden/>
+    <w:unhideWhenUsed/>
+  </w:style>
+  <w:style w:type="paragraph" w:customStyle="1" w:styleId="Heading">
     <w:name w:val="Heading"/>
     <w:basedOn w:val="Normal"/>
-    <w:next w:val="TextBody"/>
+    <w:next w:val="BodyText"/>
     <w:qFormat/>
     <w:pPr>
       <w:keepNext/>
       <w:spacing w:before="240" w:after="120"/>
     </w:pPr>
     <w:rPr>
-      <w:rFonts w:ascii="Liberation Sans" w:hAnsi="Liberation Sans" w:eastAsia="Noto Sans CJK SC Regular" w:cs="FreeSans"/>
+      <w:rFonts w:ascii="Liberation Sans" w:eastAsia="Noto Sans CJK SC Regular" w:hAnsi="Liberation Sans" w:cs="FreeSans"/>
       <w:sz w:val="28"/>
       <w:szCs w:val="28"/>
     </w:rPr>
   </w:style>
-  <w:style w:type="paragraph" w:styleId="TextBody">
+  <w:style w:type="paragraph" w:styleId="BodyText">
     <w:name w:val="Body Text"/>
     <w:basedOn w:val="Normal"/>
     <w:pPr>
-      <w:spacing w:lineRule="auto" w:line="288" w:before="0" w:after="140"/>
+      <w:spacing w:after="140" w:line="288" w:lineRule="auto"/>
     </w:pPr>
-    <w:rPr/>
   </w:style>
   <w:style w:type="paragraph" w:styleId="List">
     <w:name w:val="List"/>
-    <w:basedOn w:val="TextBody"/>
-    <w:pPr/>
+    <w:basedOn w:val="BodyText"/>
     <w:rPr>
       <w:rFonts w:cs="FreeSans"/>
     </w:rPr>
   </w:style>
   <w:style w:type="paragraph" w:styleId="Caption">
-    <w:name w:val="Caption"/>
+    <w:name w:val="caption"/>
     <w:basedOn w:val="Normal"/>
     <w:qFormat/>
     <w:pPr>
@@ -1308,7 +1412,7 @@
       <w:szCs w:val="24"/>
     </w:rPr>
   </w:style>
-  <w:style w:type="paragraph" w:styleId="Index">
+  <w:style w:type="paragraph" w:customStyle="1" w:styleId="Index">
     <w:name w:val="Index"/>
     <w:basedOn w:val="Normal"/>
     <w:qFormat/>
@@ -1324,35 +1428,11 @@
     <w:basedOn w:val="Normal"/>
     <w:uiPriority w:val="34"/>
     <w:qFormat/>
-    <w:rsid w:val="001e2b8d"/>
+    <w:rsid w:val="001E2B8D"/>
     <w:pPr>
-      <w:spacing w:before="0" w:after="160"/>
-      <w:ind w:left="720" w:hanging="0"/>
+      <w:ind w:left="720"/>
       <w:contextualSpacing/>
     </w:pPr>
-    <w:rPr/>
-  </w:style>
-  <w:style w:type="numbering" w:styleId="NoList" w:default="1">
-    <w:name w:val="No List"/>
-    <w:uiPriority w:val="99"/>
-    <w:semiHidden/>
-    <w:unhideWhenUsed/>
-    <w:qFormat/>
-  </w:style>
-  <w:style w:type="table" w:default="1" w:styleId="TableNormal">
-    <w:name w:val="Normal Table"/>
-    <w:uiPriority w:val="99"/>
-    <w:semiHidden/>
-    <w:unhideWhenUsed/>
-    <w:tblPr>
-      <w:tblInd w:w="0" w:type="dxa"/>
-      <w:tblCellMar>
-        <w:top w:w="0" w:type="dxa"/>
-        <w:left w:w="108" w:type="dxa"/>
-        <w:bottom w:w="0" w:type="dxa"/>
-        <w:right w:w="108" w:type="dxa"/>
-      </w:tblCellMar>
-    </w:tblPr>
   </w:style>
 </w:styles>
 </file>

</xml_diff>